<commit_message>
submit Web experimental report
</commit_message>
<xml_diff>
--- a/Documents/Experimental Report/Experimental Report（Web）.docx
+++ b/Documents/Experimental Report/Experimental Report（Web）.docx
@@ -333,6 +333,7 @@
       <w:tr>
         <w:trPr>
           <w:cnfStyle w:val="000000100000" w:firstRow="0" w:lastRow="0" w:firstColumn="0" w:lastColumn="0" w:oddVBand="0" w:evenVBand="0" w:oddHBand="1" w:evenHBand="0" w:firstRowFirstColumn="0" w:firstRowLastColumn="0" w:lastRowFirstColumn="0" w:lastRowLastColumn="0"/>
+          <w:trHeight w:val="2299"/>
         </w:trPr>
         <w:tc>
           <w:tcPr>
@@ -343,6 +344,16 @@
             <w:pPr>
               <w:ind w:firstLineChars="0" w:firstLine="0"/>
               <w:rPr>
+                <w:b w:val="0"/>
+                <w:bCs w:val="0"/>
+                <w:sz w:val="24"/>
+              </w:rPr>
+            </w:pPr>
+          </w:p>
+          <w:p>
+            <w:pPr>
+              <w:ind w:firstLineChars="0" w:firstLine="0"/>
+              <w:rPr>
                 <w:sz w:val="24"/>
               </w:rPr>
             </w:pPr>
@@ -366,6 +377,13 @@
                 <w:sz w:val="24"/>
               </w:rPr>
             </w:pPr>
+            <w:r>
+              <w:rPr>
+                <w:rFonts w:hint="eastAsia"/>
+                <w:sz w:val="24"/>
+              </w:rPr>
+              <w:t>Flask框架的基础学习</w:t>
+            </w:r>
           </w:p>
           <w:p>
             <w:pPr>
@@ -379,6 +397,42 @@
                 <w:sz w:val="24"/>
               </w:rPr>
             </w:pPr>
+            <w:r>
+              <w:rPr>
+                <w:rFonts w:hint="eastAsia"/>
+                <w:sz w:val="24"/>
+              </w:rPr>
+              <w:t>简单的Web本地服务器搭建</w:t>
+            </w:r>
+          </w:p>
+          <w:p>
+            <w:pPr>
+              <w:pStyle w:val="a0"/>
+              <w:numPr>
+                <w:ilvl w:val="0"/>
+                <w:numId w:val="31"/>
+              </w:numPr>
+              <w:ind w:firstLineChars="0"/>
+              <w:rPr>
+                <w:sz w:val="24"/>
+              </w:rPr>
+            </w:pPr>
+            <w:r>
+              <w:rPr>
+                <w:rFonts w:hint="eastAsia"/>
+                <w:sz w:val="24"/>
+              </w:rPr>
+              <w:t>开发了一个简单的</w:t>
+            </w:r>
+            <w:proofErr w:type="gramStart"/>
+            <w:r>
+              <w:rPr>
+                <w:rFonts w:hint="eastAsia"/>
+                <w:sz w:val="24"/>
+              </w:rPr>
+              <w:t>微博客系统</w:t>
+            </w:r>
+            <w:proofErr w:type="gramEnd"/>
           </w:p>
         </w:tc>
       </w:tr>
@@ -470,8 +524,8 @@
         <w:tblLook w:val="04A0" w:firstRow="1" w:lastRow="0" w:firstColumn="1" w:lastColumn="0" w:noHBand="0" w:noVBand="1"/>
       </w:tblPr>
       <w:tblGrid>
-        <w:gridCol w:w="4148"/>
-        <w:gridCol w:w="4148"/>
+        <w:gridCol w:w="4097"/>
+        <w:gridCol w:w="4199"/>
       </w:tblGrid>
       <w:tr>
         <w:trPr>
@@ -503,6 +557,7 @@
       <w:tr>
         <w:trPr>
           <w:cnfStyle w:val="000000100000" w:firstRow="0" w:lastRow="0" w:firstColumn="0" w:lastColumn="0" w:oddVBand="0" w:evenVBand="0" w:oddHBand="1" w:evenHBand="0" w:firstRowFirstColumn="0" w:firstRowLastColumn="0" w:lastRowFirstColumn="0" w:lastRowLastColumn="0"/>
+          <w:trHeight w:val="6696"/>
         </w:trPr>
         <w:tc>
           <w:tcPr>
@@ -514,7 +569,7 @@
             <w:pPr>
               <w:ind w:firstLineChars="0" w:firstLine="0"/>
               <w:rPr>
-                <w:bCs w:val="0"/>
+                <w:b w:val="0"/>
                 <w:sz w:val="24"/>
               </w:rPr>
             </w:pPr>
@@ -525,6 +580,135 @@
                 <w:sz w:val="24"/>
               </w:rPr>
               <w:t>知识点总结：</w:t>
+            </w:r>
+          </w:p>
+          <w:p>
+            <w:pPr>
+              <w:ind w:firstLineChars="0" w:firstLine="0"/>
+              <w:rPr>
+                <w:rFonts w:hint="eastAsia"/>
+                <w:b w:val="0"/>
+                <w:sz w:val="24"/>
+              </w:rPr>
+            </w:pPr>
+            <w:r>
+              <w:rPr>
+                <w:rFonts w:hint="eastAsia"/>
+                <w:sz w:val="24"/>
+              </w:rPr>
+              <w:t xml:space="preserve"> </w:t>
+            </w:r>
+            <w:r>
+              <w:rPr>
+                <w:sz w:val="24"/>
+              </w:rPr>
+              <w:t xml:space="preserve">   </w:t>
+            </w:r>
+            <w:r>
+              <w:rPr>
+                <w:sz w:val="24"/>
+              </w:rPr>
+              <w:t>Flask具有轻量级和模块化设计</w:t>
+            </w:r>
+            <w:r>
+              <w:rPr>
+                <w:rFonts w:hint="eastAsia"/>
+                <w:sz w:val="24"/>
+              </w:rPr>
+              <w:t>的特点，</w:t>
+            </w:r>
+            <w:r>
+              <w:rPr>
+                <w:rFonts w:hint="eastAsia"/>
+                <w:sz w:val="24"/>
+              </w:rPr>
+              <w:t>其</w:t>
+            </w:r>
+            <w:r>
+              <w:rPr>
+                <w:rFonts w:hint="eastAsia"/>
+                <w:sz w:val="24"/>
+              </w:rPr>
+              <w:t>设计易于使用和扩展</w:t>
+            </w:r>
+            <w:r>
+              <w:rPr>
+                <w:rFonts w:hint="eastAsia"/>
+                <w:sz w:val="24"/>
+              </w:rPr>
+              <w:t>，</w:t>
+            </w:r>
+            <w:r>
+              <w:rPr>
+                <w:rFonts w:hint="eastAsia"/>
+                <w:sz w:val="24"/>
+              </w:rPr>
+              <w:t>因此</w:t>
+            </w:r>
+            <w:r>
+              <w:rPr>
+                <w:rFonts w:hint="eastAsia"/>
+                <w:sz w:val="24"/>
+              </w:rPr>
+              <w:t>从开始学习</w:t>
+            </w:r>
+            <w:r>
+              <w:rPr>
+                <w:rFonts w:hint="eastAsia"/>
+                <w:sz w:val="24"/>
+              </w:rPr>
+              <w:t>Flask</w:t>
+            </w:r>
+            <w:r>
+              <w:rPr>
+                <w:rFonts w:hint="eastAsia"/>
+                <w:sz w:val="24"/>
+              </w:rPr>
+              <w:t>到开发一个简单</w:t>
+            </w:r>
+            <w:proofErr w:type="gramStart"/>
+            <w:r>
+              <w:rPr>
+                <w:rFonts w:hint="eastAsia"/>
+                <w:sz w:val="24"/>
+              </w:rPr>
+              <w:t>微博客系统</w:t>
+            </w:r>
+            <w:proofErr w:type="gramEnd"/>
+            <w:r>
+              <w:rPr>
+                <w:rFonts w:hint="eastAsia"/>
+                <w:sz w:val="24"/>
+              </w:rPr>
+              <w:t>的过程，</w:t>
+            </w:r>
+            <w:r>
+              <w:rPr>
+                <w:rFonts w:hint="eastAsia"/>
+                <w:sz w:val="24"/>
+              </w:rPr>
+              <w:t>大体上</w:t>
+            </w:r>
+            <w:r>
+              <w:rPr>
+                <w:rFonts w:hint="eastAsia"/>
+                <w:sz w:val="24"/>
+              </w:rPr>
+              <w:t>基于</w:t>
+            </w:r>
+            <w:r>
+              <w:rPr>
+                <w:rFonts w:hint="eastAsia"/>
+                <w:sz w:val="24"/>
+              </w:rPr>
+              <w:t>以</w:t>
+            </w:r>
+            <w:r>
+              <w:rPr>
+                <w:rFonts w:hint="eastAsia"/>
+                <w:sz w:val="24"/>
+              </w:rPr>
+              <w:t>下模块进行设计：</w:t>
             </w:r>
           </w:p>
           <w:p>
@@ -536,57 +720,136 @@
               </w:numPr>
               <w:ind w:firstLineChars="0"/>
               <w:rPr>
-                <w:sz w:val="24"/>
-              </w:rPr>
-            </w:pPr>
-            <w:r>
-              <w:rPr>
-                <w:rFonts w:hint="eastAsia"/>
-                <w:sz w:val="24"/>
-              </w:rPr>
-              <w:t>XX</w:t>
-            </w:r>
-            <w:r>
-              <w:rPr>
-                <w:rFonts w:hint="eastAsia"/>
-                <w:sz w:val="24"/>
-              </w:rPr>
-              <w:t>包括</w:t>
-            </w:r>
-            <w:r>
-              <w:rPr>
-                <w:rFonts w:hint="eastAsia"/>
-                <w:sz w:val="24"/>
-              </w:rPr>
-              <w:t>XX</w:t>
-            </w:r>
-            <w:r>
-              <w:rPr>
-                <w:rFonts w:hint="eastAsia"/>
-                <w:sz w:val="24"/>
-              </w:rPr>
-              <w:t>、</w:t>
-            </w:r>
-            <w:r>
-              <w:rPr>
-                <w:rFonts w:hint="eastAsia"/>
-                <w:sz w:val="24"/>
-              </w:rPr>
-              <w:t>XX，XX</w:t>
-            </w:r>
-            <w:r>
-              <w:rPr>
-                <w:rFonts w:hint="eastAsia"/>
-                <w:sz w:val="24"/>
-              </w:rPr>
-              <w:t>三个步骤。其中</w:t>
-            </w:r>
-            <w:r>
-              <w:rPr>
-                <w:sz w:val="24"/>
-              </w:rPr>
-              <w:t>…</w:t>
-            </w:r>
+                <w:szCs w:val="24"/>
+              </w:rPr>
+            </w:pPr>
+            <w:proofErr w:type="spellStart"/>
+            <w:r>
+              <w:rPr>
+                <w:rFonts w:hint="eastAsia"/>
+                <w:szCs w:val="24"/>
+              </w:rPr>
+              <w:t>render</w:t>
+            </w:r>
+            <w:r>
+              <w:rPr>
+                <w:szCs w:val="24"/>
+              </w:rPr>
+              <w:t>_</w:t>
+            </w:r>
+            <w:r>
+              <w:rPr>
+                <w:rFonts w:hint="eastAsia"/>
+                <w:szCs w:val="24"/>
+              </w:rPr>
+              <w:t>template</w:t>
+            </w:r>
+            <w:proofErr w:type="spellEnd"/>
+          </w:p>
+          <w:p>
+            <w:pPr>
+              <w:pStyle w:val="a0"/>
+              <w:ind w:left="852" w:firstLineChars="0" w:firstLine="0"/>
+              <w:rPr>
+                <w:b w:val="0"/>
+                <w:bCs w:val="0"/>
+                <w:sz w:val="24"/>
+              </w:rPr>
+            </w:pPr>
+            <w:r>
+              <w:rPr>
+                <w:rFonts w:hint="eastAsia"/>
+                <w:b w:val="0"/>
+                <w:bCs w:val="0"/>
+                <w:sz w:val="24"/>
+              </w:rPr>
+              <w:t>利用</w:t>
+            </w:r>
+            <w:proofErr w:type="spellStart"/>
+            <w:r>
+              <w:rPr>
+                <w:rFonts w:hint="eastAsia"/>
+                <w:b w:val="0"/>
+                <w:bCs w:val="0"/>
+                <w:sz w:val="24"/>
+              </w:rPr>
+              <w:t>render</w:t>
+            </w:r>
+            <w:r>
+              <w:rPr>
+                <w:b w:val="0"/>
+                <w:bCs w:val="0"/>
+                <w:sz w:val="24"/>
+              </w:rPr>
+              <w:t>_</w:t>
+            </w:r>
+            <w:r>
+              <w:rPr>
+                <w:rFonts w:hint="eastAsia"/>
+                <w:b w:val="0"/>
+                <w:bCs w:val="0"/>
+                <w:sz w:val="24"/>
+              </w:rPr>
+              <w:t>template</w:t>
+            </w:r>
+            <w:proofErr w:type="spellEnd"/>
+            <w:r>
+              <w:rPr>
+                <w:rFonts w:hint="eastAsia"/>
+                <w:b w:val="0"/>
+                <w:bCs w:val="0"/>
+                <w:sz w:val="24"/>
+              </w:rPr>
+              <w:t>渲染静态的HTML文件，并且能够传入参数</w:t>
+            </w:r>
+            <w:r>
+              <w:rPr>
+                <w:rFonts w:hint="eastAsia"/>
+                <w:b w:val="0"/>
+                <w:bCs w:val="0"/>
+                <w:sz w:val="24"/>
+              </w:rPr>
+              <w:t>，</w:t>
+            </w:r>
+            <w:r>
+              <w:rPr>
+                <w:rFonts w:hint="eastAsia"/>
+                <w:b w:val="0"/>
+                <w:bCs w:val="0"/>
+                <w:sz w:val="24"/>
+              </w:rPr>
+              <w:t>以及使用循环和判断语句控制template的</w:t>
+            </w:r>
+            <w:r>
+              <w:rPr>
+                <w:rFonts w:hint="eastAsia"/>
+                <w:b w:val="0"/>
+                <w:bCs w:val="0"/>
+                <w:sz w:val="24"/>
+              </w:rPr>
+              <w:t>页面</w:t>
+            </w:r>
+            <w:r>
+              <w:rPr>
+                <w:rFonts w:hint="eastAsia"/>
+                <w:b w:val="0"/>
+                <w:bCs w:val="0"/>
+                <w:sz w:val="24"/>
+              </w:rPr>
+              <w:t>渲染。</w:t>
+            </w:r>
+          </w:p>
+          <w:p>
+            <w:pPr>
+              <w:pStyle w:val="a0"/>
+              <w:ind w:left="852" w:firstLineChars="0" w:firstLine="0"/>
+              <w:rPr>
+                <w:rFonts w:hint="eastAsia"/>
+                <w:b w:val="0"/>
+                <w:bCs w:val="0"/>
+                <w:sz w:val="24"/>
+              </w:rPr>
+            </w:pPr>
           </w:p>
           <w:p>
             <w:pPr>
@@ -597,48 +860,2701 @@
               </w:numPr>
               <w:ind w:firstLineChars="0"/>
               <w:rPr>
-                <w:sz w:val="24"/>
-              </w:rPr>
-            </w:pPr>
-            <w:r>
-              <w:rPr>
-                <w:rFonts w:hint="eastAsia"/>
-                <w:sz w:val="24"/>
-              </w:rPr>
-              <w:t>XX</w:t>
-            </w:r>
-            <w:r>
-              <w:rPr>
-                <w:rFonts w:hint="eastAsia"/>
-                <w:sz w:val="24"/>
-              </w:rPr>
-              <w:t>的工作原理是</w:t>
-            </w:r>
-            <w:r>
-              <w:rPr>
-                <w:sz w:val="24"/>
-              </w:rPr>
-              <w:t>…</w:t>
-            </w:r>
-            <w:r>
-              <w:rPr>
-                <w:rFonts w:hint="eastAsia"/>
-                <w:sz w:val="24"/>
-              </w:rPr>
-              <w:t>，通过</w:t>
-            </w:r>
-            <w:r>
-              <w:rPr>
-                <w:sz w:val="24"/>
-              </w:rPr>
-              <w:t>…</w:t>
-            </w:r>
+                <w:szCs w:val="24"/>
+              </w:rPr>
+            </w:pPr>
+            <w:r>
+              <w:rPr>
+                <w:rFonts w:hint="eastAsia"/>
+                <w:szCs w:val="24"/>
+              </w:rPr>
+              <w:t>模板的继承、引用以及重写</w:t>
+            </w:r>
+          </w:p>
+          <w:p>
+            <w:pPr>
+              <w:pStyle w:val="a0"/>
+              <w:ind w:left="852" w:firstLineChars="0" w:firstLine="0"/>
+              <w:rPr>
+                <w:b w:val="0"/>
+                <w:bCs w:val="0"/>
+                <w:sz w:val="24"/>
+                <w:szCs w:val="24"/>
+              </w:rPr>
+            </w:pPr>
+            <w:r>
+              <w:rPr>
+                <w:rFonts w:hint="eastAsia"/>
+                <w:b w:val="0"/>
+                <w:bCs w:val="0"/>
+                <w:sz w:val="24"/>
+                <w:szCs w:val="24"/>
+              </w:rPr>
+              <w:t>有一些</w:t>
+            </w:r>
+            <w:r>
+              <w:rPr>
+                <w:rFonts w:hint="eastAsia"/>
+                <w:b w:val="0"/>
+                <w:bCs w:val="0"/>
+                <w:sz w:val="24"/>
+                <w:szCs w:val="24"/>
+              </w:rPr>
+              <w:t>页面框架是相似的，因此我们可以写一个模板，对它进行继承、引用以及重写，这样可以减少代码量以及增加代码的复用性。</w:t>
+            </w:r>
+          </w:p>
+          <w:p>
+            <w:pPr>
+              <w:pStyle w:val="a0"/>
+              <w:ind w:left="852" w:firstLineChars="0" w:firstLine="0"/>
+              <w:rPr>
+                <w:rFonts w:hint="eastAsia"/>
+                <w:b w:val="0"/>
+                <w:bCs w:val="0"/>
+                <w:sz w:val="24"/>
+                <w:szCs w:val="24"/>
+              </w:rPr>
+            </w:pPr>
+          </w:p>
+          <w:p>
+            <w:pPr>
+              <w:pStyle w:val="a0"/>
+              <w:numPr>
+                <w:ilvl w:val="0"/>
+                <w:numId w:val="32"/>
+              </w:numPr>
+              <w:ind w:firstLineChars="0"/>
+              <w:rPr>
+                <w:sz w:val="24"/>
+                <w:szCs w:val="24"/>
+              </w:rPr>
+            </w:pPr>
+            <w:r>
+              <w:rPr>
+                <w:szCs w:val="24"/>
+              </w:rPr>
+              <w:t>F</w:t>
+            </w:r>
+            <w:r>
+              <w:rPr>
+                <w:szCs w:val="24"/>
+              </w:rPr>
+              <w:t>lask</w:t>
+            </w:r>
+            <w:r>
+              <w:rPr>
+                <w:rFonts w:hint="eastAsia"/>
+                <w:szCs w:val="24"/>
+              </w:rPr>
+              <w:t>-</w:t>
+            </w:r>
+            <w:r>
+              <w:rPr>
+                <w:szCs w:val="24"/>
+              </w:rPr>
+              <w:t>B</w:t>
+            </w:r>
+            <w:r>
+              <w:rPr>
+                <w:szCs w:val="24"/>
+              </w:rPr>
+              <w:t>ootstrap</w:t>
+            </w:r>
+          </w:p>
+          <w:p>
+            <w:pPr>
+              <w:pStyle w:val="a0"/>
+              <w:ind w:left="852" w:firstLineChars="0" w:firstLine="0"/>
+              <w:rPr>
+                <w:b w:val="0"/>
+                <w:bCs w:val="0"/>
+                <w:sz w:val="24"/>
+                <w:szCs w:val="24"/>
+              </w:rPr>
+            </w:pPr>
+            <w:r>
+              <w:rPr>
+                <w:rFonts w:hint="eastAsia"/>
+                <w:b w:val="0"/>
+                <w:bCs w:val="0"/>
+                <w:sz w:val="24"/>
+                <w:szCs w:val="24"/>
+              </w:rPr>
+              <w:t>F</w:t>
+            </w:r>
+            <w:r>
+              <w:rPr>
+                <w:b w:val="0"/>
+                <w:bCs w:val="0"/>
+                <w:sz w:val="24"/>
+                <w:szCs w:val="24"/>
+              </w:rPr>
+              <w:t>lask</w:t>
+            </w:r>
+            <w:r>
+              <w:rPr>
+                <w:rFonts w:hint="eastAsia"/>
+                <w:b w:val="0"/>
+                <w:bCs w:val="0"/>
+                <w:sz w:val="24"/>
+                <w:szCs w:val="24"/>
+              </w:rPr>
+              <w:t>-</w:t>
+            </w:r>
+            <w:r>
+              <w:rPr>
+                <w:rFonts w:hint="eastAsia"/>
+                <w:b w:val="0"/>
+                <w:bCs w:val="0"/>
+                <w:sz w:val="24"/>
+                <w:szCs w:val="24"/>
+              </w:rPr>
+              <w:t>Bootstrap</w:t>
+            </w:r>
+            <w:r>
+              <w:rPr>
+                <w:rFonts w:hint="eastAsia"/>
+                <w:b w:val="0"/>
+                <w:bCs w:val="0"/>
+                <w:sz w:val="24"/>
+                <w:szCs w:val="24"/>
+              </w:rPr>
+              <w:t>是将Bootstrap封装到Flask</w:t>
+            </w:r>
+            <w:r>
+              <w:rPr>
+                <w:b w:val="0"/>
+                <w:bCs w:val="0"/>
+                <w:sz w:val="24"/>
+                <w:szCs w:val="24"/>
+              </w:rPr>
+              <w:t xml:space="preserve"> </w:t>
+            </w:r>
+            <w:r>
+              <w:rPr>
+                <w:rFonts w:hint="eastAsia"/>
+                <w:b w:val="0"/>
+                <w:bCs w:val="0"/>
+                <w:sz w:val="24"/>
+                <w:szCs w:val="24"/>
+              </w:rPr>
+              <w:t>的一个</w:t>
+            </w:r>
+            <w:r>
+              <w:rPr>
+                <w:rFonts w:hint="eastAsia"/>
+                <w:b w:val="0"/>
+                <w:bCs w:val="0"/>
+                <w:sz w:val="24"/>
+                <w:szCs w:val="24"/>
+              </w:rPr>
+              <w:t>插件</w:t>
+            </w:r>
+            <w:r>
+              <w:rPr>
+                <w:rFonts w:hint="eastAsia"/>
+                <w:b w:val="0"/>
+                <w:bCs w:val="0"/>
+                <w:sz w:val="24"/>
+                <w:szCs w:val="24"/>
+              </w:rPr>
+              <w:t>。</w:t>
+            </w:r>
+            <w:r>
+              <w:rPr>
+                <w:rFonts w:hint="eastAsia"/>
+                <w:b w:val="0"/>
+                <w:bCs w:val="0"/>
+                <w:sz w:val="24"/>
+                <w:szCs w:val="24"/>
+              </w:rPr>
+              <w:t>Bootstrap</w:t>
+            </w:r>
+            <w:r>
+              <w:rPr>
+                <w:rFonts w:hint="eastAsia"/>
+                <w:b w:val="0"/>
+                <w:bCs w:val="0"/>
+                <w:sz w:val="24"/>
+                <w:szCs w:val="24"/>
+              </w:rPr>
+              <w:t>是一个优化前端页面布局的强大框架。</w:t>
+            </w:r>
+            <w:r>
+              <w:rPr>
+                <w:rFonts w:hint="eastAsia"/>
+                <w:b w:val="0"/>
+                <w:bCs w:val="0"/>
+                <w:sz w:val="24"/>
+                <w:szCs w:val="24"/>
+              </w:rPr>
+              <w:t>在里面</w:t>
+            </w:r>
+            <w:proofErr w:type="gramStart"/>
+            <w:r>
+              <w:rPr>
+                <w:rFonts w:hint="eastAsia"/>
+                <w:b w:val="0"/>
+                <w:bCs w:val="0"/>
+                <w:sz w:val="24"/>
+                <w:szCs w:val="24"/>
+              </w:rPr>
+              <w:t>许多样</w:t>
+            </w:r>
+            <w:proofErr w:type="gramEnd"/>
+            <w:r>
+              <w:rPr>
+                <w:rFonts w:hint="eastAsia"/>
+                <w:b w:val="0"/>
+                <w:bCs w:val="0"/>
+                <w:sz w:val="24"/>
+                <w:szCs w:val="24"/>
+              </w:rPr>
+              <w:t>例都可以直接拿来使用，不需要重新写</w:t>
+            </w:r>
+            <w:r>
+              <w:rPr>
+                <w:rFonts w:hint="eastAsia"/>
+                <w:b w:val="0"/>
+                <w:bCs w:val="0"/>
+                <w:sz w:val="24"/>
+                <w:szCs w:val="24"/>
+              </w:rPr>
+              <w:t>CSS</w:t>
+            </w:r>
+            <w:r>
+              <w:rPr>
+                <w:rFonts w:hint="eastAsia"/>
+                <w:b w:val="0"/>
+                <w:bCs w:val="0"/>
+                <w:sz w:val="24"/>
+                <w:szCs w:val="24"/>
+              </w:rPr>
+              <w:t>，因此我们可以</w:t>
+            </w:r>
+            <w:r>
+              <w:rPr>
+                <w:rFonts w:hint="eastAsia"/>
+                <w:b w:val="0"/>
+                <w:bCs w:val="0"/>
+                <w:sz w:val="24"/>
+                <w:szCs w:val="24"/>
+              </w:rPr>
+              <w:t>快速创建简洁、美观</w:t>
+            </w:r>
+            <w:proofErr w:type="gramStart"/>
+            <w:r>
+              <w:rPr>
+                <w:rFonts w:hint="eastAsia"/>
+                <w:b w:val="0"/>
+                <w:bCs w:val="0"/>
+                <w:sz w:val="24"/>
+                <w:szCs w:val="24"/>
+              </w:rPr>
+              <w:t>又功能</w:t>
+            </w:r>
+            <w:proofErr w:type="gramEnd"/>
+            <w:r>
+              <w:rPr>
+                <w:rFonts w:hint="eastAsia"/>
+                <w:b w:val="0"/>
+                <w:bCs w:val="0"/>
+                <w:sz w:val="24"/>
+                <w:szCs w:val="24"/>
+              </w:rPr>
+              <w:t>全面的页面</w:t>
+            </w:r>
+            <w:r>
+              <w:rPr>
+                <w:rFonts w:hint="eastAsia"/>
+                <w:b w:val="0"/>
+                <w:bCs w:val="0"/>
+                <w:sz w:val="24"/>
+                <w:szCs w:val="24"/>
+              </w:rPr>
+              <w:t>。</w:t>
+            </w:r>
+          </w:p>
+          <w:p>
+            <w:pPr>
+              <w:pStyle w:val="a0"/>
+              <w:ind w:left="852" w:firstLineChars="0" w:firstLine="0"/>
+              <w:rPr>
+                <w:b w:val="0"/>
+                <w:bCs w:val="0"/>
+                <w:sz w:val="24"/>
+                <w:szCs w:val="24"/>
+              </w:rPr>
+            </w:pPr>
+          </w:p>
+          <w:p>
+            <w:pPr>
+              <w:pStyle w:val="a0"/>
+              <w:ind w:left="852" w:firstLineChars="0" w:firstLine="0"/>
+              <w:rPr>
+                <w:rFonts w:hint="eastAsia"/>
+                <w:sz w:val="24"/>
+                <w:szCs w:val="24"/>
+              </w:rPr>
+            </w:pPr>
+          </w:p>
+          <w:p>
+            <w:pPr>
+              <w:pStyle w:val="a0"/>
+              <w:numPr>
+                <w:ilvl w:val="0"/>
+                <w:numId w:val="32"/>
+              </w:numPr>
+              <w:ind w:firstLineChars="0"/>
+              <w:rPr>
+                <w:b w:val="0"/>
+                <w:bCs w:val="0"/>
+                <w:sz w:val="24"/>
+                <w:szCs w:val="24"/>
+              </w:rPr>
+            </w:pPr>
+            <w:r>
+              <w:rPr>
+                <w:szCs w:val="24"/>
+              </w:rPr>
+              <w:t>F</w:t>
+            </w:r>
+            <w:r>
+              <w:rPr>
+                <w:szCs w:val="24"/>
+              </w:rPr>
+              <w:t>lask</w:t>
+            </w:r>
+            <w:r>
+              <w:rPr>
+                <w:rFonts w:hint="eastAsia"/>
+                <w:szCs w:val="24"/>
+              </w:rPr>
+              <w:t>-</w:t>
+            </w:r>
+            <w:proofErr w:type="spellStart"/>
+            <w:r>
+              <w:rPr>
+                <w:szCs w:val="24"/>
+              </w:rPr>
+              <w:t>SQLAlchemy</w:t>
+            </w:r>
+            <w:proofErr w:type="spellEnd"/>
+          </w:p>
+          <w:p>
+            <w:pPr>
+              <w:pStyle w:val="a0"/>
+              <w:ind w:left="852" w:firstLineChars="0" w:firstLine="0"/>
+              <w:rPr>
+                <w:b w:val="0"/>
+                <w:bCs w:val="0"/>
+                <w:sz w:val="24"/>
+                <w:szCs w:val="24"/>
+              </w:rPr>
+            </w:pPr>
+            <w:r>
+              <w:rPr>
+                <w:b w:val="0"/>
+                <w:bCs w:val="0"/>
+                <w:sz w:val="24"/>
+                <w:szCs w:val="24"/>
+              </w:rPr>
+              <w:t>Flask-</w:t>
+            </w:r>
+            <w:proofErr w:type="spellStart"/>
+            <w:r>
+              <w:rPr>
+                <w:b w:val="0"/>
+                <w:bCs w:val="0"/>
+                <w:sz w:val="24"/>
+                <w:szCs w:val="24"/>
+              </w:rPr>
+              <w:t>SQLAlchemy</w:t>
+            </w:r>
+            <w:proofErr w:type="spellEnd"/>
+            <w:r>
+              <w:rPr>
+                <w:b w:val="0"/>
+                <w:bCs w:val="0"/>
+                <w:sz w:val="24"/>
+                <w:szCs w:val="24"/>
+              </w:rPr>
+              <w:t>是一个Flask扩展，简化了在Flask程序中使用</w:t>
+            </w:r>
+            <w:proofErr w:type="spellStart"/>
+            <w:r>
+              <w:rPr>
+                <w:b w:val="0"/>
+                <w:bCs w:val="0"/>
+                <w:sz w:val="24"/>
+                <w:szCs w:val="24"/>
+              </w:rPr>
+              <w:t>SQLAlchemy</w:t>
+            </w:r>
+            <w:proofErr w:type="spellEnd"/>
+            <w:r>
+              <w:rPr>
+                <w:b w:val="0"/>
+                <w:bCs w:val="0"/>
+                <w:sz w:val="24"/>
+                <w:szCs w:val="24"/>
+              </w:rPr>
+              <w:t>的操作。</w:t>
+            </w:r>
+            <w:proofErr w:type="spellStart"/>
+            <w:r>
+              <w:rPr>
+                <w:b w:val="0"/>
+                <w:bCs w:val="0"/>
+                <w:sz w:val="24"/>
+                <w:szCs w:val="24"/>
+              </w:rPr>
+              <w:t>SQLAlchemy</w:t>
+            </w:r>
+            <w:proofErr w:type="spellEnd"/>
+            <w:r>
+              <w:rPr>
+                <w:b w:val="0"/>
+                <w:bCs w:val="0"/>
+                <w:sz w:val="24"/>
+                <w:szCs w:val="24"/>
+              </w:rPr>
+              <w:t>是一个很强大的关系型数据库框架，支持多种数据库后台</w:t>
+            </w:r>
+            <w:r>
+              <w:rPr>
+                <w:rFonts w:hint="eastAsia"/>
+                <w:b w:val="0"/>
+                <w:bCs w:val="0"/>
+                <w:sz w:val="24"/>
+                <w:szCs w:val="24"/>
+              </w:rPr>
+              <w:t>。</w:t>
+            </w:r>
+            <w:r>
+              <w:rPr>
+                <w:rFonts w:hint="eastAsia"/>
+                <w:b w:val="0"/>
+                <w:bCs w:val="0"/>
+                <w:sz w:val="24"/>
+                <w:szCs w:val="24"/>
+              </w:rPr>
+              <w:t>配置并连接数据库之后</w:t>
+            </w:r>
+            <w:r>
+              <w:rPr>
+                <w:rFonts w:hint="eastAsia"/>
+                <w:b w:val="0"/>
+                <w:bCs w:val="0"/>
+                <w:sz w:val="24"/>
+                <w:szCs w:val="24"/>
+              </w:rPr>
+              <w:t>，就可以定义系统所需的模型了</w:t>
+            </w:r>
+            <w:r>
+              <w:rPr>
+                <w:rFonts w:hint="eastAsia"/>
+                <w:b w:val="0"/>
+                <w:bCs w:val="0"/>
+                <w:sz w:val="24"/>
+                <w:szCs w:val="24"/>
+              </w:rPr>
+              <w:t>。此处用于定义用户模型</w:t>
+            </w:r>
+            <w:r>
+              <w:rPr>
+                <w:rFonts w:hint="eastAsia"/>
+                <w:b w:val="0"/>
+                <w:bCs w:val="0"/>
+                <w:sz w:val="24"/>
+                <w:szCs w:val="24"/>
+              </w:rPr>
+              <w:t>、用户动态模型（利用一对多关系）、用户关注和被关注模型（多对多关系）。</w:t>
+            </w:r>
+          </w:p>
+          <w:p>
+            <w:pPr>
+              <w:pStyle w:val="a0"/>
+              <w:ind w:left="852" w:firstLineChars="0" w:firstLine="0"/>
+              <w:rPr>
+                <w:rFonts w:hint="eastAsia"/>
+                <w:b w:val="0"/>
+                <w:bCs w:val="0"/>
+                <w:sz w:val="24"/>
+                <w:szCs w:val="24"/>
+              </w:rPr>
+            </w:pPr>
+          </w:p>
+          <w:p>
+            <w:pPr>
+              <w:pStyle w:val="a0"/>
+              <w:numPr>
+                <w:ilvl w:val="0"/>
+                <w:numId w:val="32"/>
+              </w:numPr>
+              <w:ind w:firstLineChars="0"/>
+              <w:rPr>
+                <w:rFonts w:hint="eastAsia"/>
+                <w:sz w:val="24"/>
+                <w:szCs w:val="24"/>
+              </w:rPr>
+            </w:pPr>
+            <w:r>
+              <w:rPr>
+                <w:szCs w:val="24"/>
+              </w:rPr>
+              <w:t>Flask</w:t>
+            </w:r>
+            <w:r>
+              <w:rPr>
+                <w:rFonts w:hint="eastAsia"/>
+                <w:szCs w:val="24"/>
+              </w:rPr>
+              <w:t>-</w:t>
+            </w:r>
+            <w:r>
+              <w:rPr>
+                <w:szCs w:val="24"/>
+              </w:rPr>
+              <w:t>WTF</w:t>
+            </w:r>
+          </w:p>
+          <w:p>
+            <w:pPr>
+              <w:pStyle w:val="a0"/>
+              <w:ind w:left="852" w:firstLineChars="0" w:firstLine="0"/>
+              <w:rPr>
+                <w:b w:val="0"/>
+                <w:bCs w:val="0"/>
+                <w:sz w:val="24"/>
+                <w:szCs w:val="24"/>
+              </w:rPr>
+            </w:pPr>
+            <w:r>
+              <w:rPr>
+                <w:b w:val="0"/>
+                <w:bCs w:val="0"/>
+                <w:sz w:val="24"/>
+                <w:szCs w:val="24"/>
+              </w:rPr>
+              <w:t>Flask Wtf是一个flask的表单插件，主要提供</w:t>
+            </w:r>
+            <w:r>
+              <w:rPr>
+                <w:rFonts w:hint="eastAsia"/>
+                <w:b w:val="0"/>
+                <w:bCs w:val="0"/>
+                <w:sz w:val="24"/>
+                <w:szCs w:val="24"/>
+              </w:rPr>
+              <w:t>创建表单、</w:t>
+            </w:r>
+            <w:r>
+              <w:rPr>
+                <w:b w:val="0"/>
+                <w:bCs w:val="0"/>
+                <w:sz w:val="24"/>
+                <w:szCs w:val="24"/>
+              </w:rPr>
+              <w:t>表单后台验证功能</w:t>
+            </w:r>
+            <w:r>
+              <w:rPr>
+                <w:rFonts w:hint="eastAsia"/>
+                <w:b w:val="0"/>
+                <w:bCs w:val="0"/>
+                <w:sz w:val="24"/>
+                <w:szCs w:val="24"/>
+              </w:rPr>
+              <w:t>，封装了许多有用的函数，</w:t>
+            </w:r>
+            <w:r>
+              <w:rPr>
+                <w:rFonts w:hint="eastAsia"/>
+                <w:b w:val="0"/>
+                <w:bCs w:val="0"/>
+                <w:sz w:val="24"/>
+                <w:szCs w:val="24"/>
+              </w:rPr>
+              <w:t>而且可以有效防止</w:t>
+            </w:r>
+            <w:r>
+              <w:rPr>
+                <w:b w:val="0"/>
+                <w:bCs w:val="0"/>
+                <w:sz w:val="24"/>
+                <w:szCs w:val="24"/>
+              </w:rPr>
+              <w:t>CSRF</w:t>
+            </w:r>
+            <w:r>
+              <w:rPr>
+                <w:rFonts w:hint="eastAsia"/>
+                <w:b w:val="0"/>
+                <w:bCs w:val="0"/>
+                <w:sz w:val="24"/>
+                <w:szCs w:val="24"/>
+              </w:rPr>
+              <w:t>攻击</w:t>
+            </w:r>
+            <w:r>
+              <w:rPr>
+                <w:rFonts w:hint="eastAsia"/>
+                <w:b w:val="0"/>
+                <w:bCs w:val="0"/>
+                <w:sz w:val="24"/>
+                <w:szCs w:val="24"/>
+              </w:rPr>
+              <w:t>，</w:t>
+            </w:r>
+            <w:r>
+              <w:rPr>
+                <w:rFonts w:hint="eastAsia"/>
+                <w:b w:val="0"/>
+                <w:bCs w:val="0"/>
+                <w:sz w:val="24"/>
+                <w:szCs w:val="24"/>
+              </w:rPr>
+              <w:t>此处用于创建用户注册表单</w:t>
+            </w:r>
+            <w:r>
+              <w:rPr>
+                <w:rFonts w:hint="eastAsia"/>
+                <w:b w:val="0"/>
+                <w:bCs w:val="0"/>
+                <w:sz w:val="24"/>
+                <w:szCs w:val="24"/>
+              </w:rPr>
+              <w:t>。</w:t>
+            </w:r>
+          </w:p>
+          <w:p>
+            <w:pPr>
+              <w:pStyle w:val="a0"/>
+              <w:ind w:left="852" w:firstLineChars="0" w:firstLine="0"/>
+              <w:rPr>
+                <w:rFonts w:hint="eastAsia"/>
+                <w:sz w:val="24"/>
+                <w:szCs w:val="24"/>
+              </w:rPr>
+            </w:pPr>
+          </w:p>
+          <w:p>
+            <w:pPr>
+              <w:pStyle w:val="a0"/>
+              <w:numPr>
+                <w:ilvl w:val="0"/>
+                <w:numId w:val="32"/>
+              </w:numPr>
+              <w:ind w:firstLineChars="0"/>
+              <w:rPr>
+                <w:b w:val="0"/>
+                <w:bCs w:val="0"/>
+                <w:sz w:val="24"/>
+                <w:szCs w:val="24"/>
+              </w:rPr>
+            </w:pPr>
+            <w:r>
+              <w:rPr>
+                <w:szCs w:val="24"/>
+              </w:rPr>
+              <w:t>Flask-</w:t>
+            </w:r>
+            <w:proofErr w:type="spellStart"/>
+            <w:r>
+              <w:rPr>
+                <w:szCs w:val="24"/>
+              </w:rPr>
+              <w:t>Bcrypt</w:t>
+            </w:r>
+            <w:proofErr w:type="spellEnd"/>
+          </w:p>
+          <w:p>
+            <w:pPr>
+              <w:pStyle w:val="a0"/>
+              <w:ind w:left="852" w:firstLineChars="0" w:firstLine="0"/>
+              <w:rPr>
+                <w:b w:val="0"/>
+                <w:bCs w:val="0"/>
+                <w:sz w:val="24"/>
+                <w:szCs w:val="24"/>
+              </w:rPr>
+            </w:pPr>
+            <w:r>
+              <w:rPr>
+                <w:b w:val="0"/>
+                <w:bCs w:val="0"/>
+                <w:sz w:val="24"/>
+                <w:szCs w:val="24"/>
+              </w:rPr>
+              <w:t>Flask-</w:t>
+            </w:r>
+            <w:proofErr w:type="spellStart"/>
+            <w:r>
+              <w:rPr>
+                <w:b w:val="0"/>
+                <w:bCs w:val="0"/>
+                <w:sz w:val="24"/>
+                <w:szCs w:val="24"/>
+              </w:rPr>
+              <w:t>Bcrypt</w:t>
+            </w:r>
+            <w:proofErr w:type="spellEnd"/>
+            <w:r>
+              <w:rPr>
+                <w:b w:val="0"/>
+                <w:bCs w:val="0"/>
+                <w:sz w:val="24"/>
+                <w:szCs w:val="24"/>
+              </w:rPr>
+              <w:t>是一个为Flask应用程序提供了</w:t>
+            </w:r>
+            <w:proofErr w:type="spellStart"/>
+            <w:r>
+              <w:rPr>
+                <w:b w:val="0"/>
+                <w:bCs w:val="0"/>
+                <w:sz w:val="24"/>
+                <w:szCs w:val="24"/>
+              </w:rPr>
+              <w:t>Bcrypt</w:t>
+            </w:r>
+            <w:proofErr w:type="spellEnd"/>
+            <w:r>
+              <w:rPr>
+                <w:b w:val="0"/>
+                <w:bCs w:val="0"/>
+                <w:sz w:val="24"/>
+                <w:szCs w:val="24"/>
+              </w:rPr>
+              <w:t>散列工具的Flask扩展。</w:t>
+            </w:r>
+            <w:proofErr w:type="spellStart"/>
+            <w:r>
+              <w:rPr>
+                <w:b w:val="0"/>
+                <w:bCs w:val="0"/>
+                <w:sz w:val="24"/>
+                <w:szCs w:val="24"/>
+              </w:rPr>
+              <w:t>Bcrypt</w:t>
+            </w:r>
+            <w:proofErr w:type="spellEnd"/>
+            <w:r>
+              <w:rPr>
+                <w:b w:val="0"/>
+                <w:bCs w:val="0"/>
+                <w:sz w:val="24"/>
+                <w:szCs w:val="24"/>
+              </w:rPr>
+              <w:t>是一种比MD5或SHA1稍慢，但更加安全、不易碰撞的散列算法。</w:t>
+            </w:r>
+            <w:r>
+              <w:rPr>
+                <w:rFonts w:hint="eastAsia"/>
+                <w:b w:val="0"/>
+                <w:bCs w:val="0"/>
+                <w:sz w:val="24"/>
+                <w:szCs w:val="24"/>
+              </w:rPr>
+              <w:t>此处用于对用户密码进行加密</w:t>
+            </w:r>
+            <w:r>
+              <w:rPr>
+                <w:rFonts w:hint="eastAsia"/>
+                <w:b w:val="0"/>
+                <w:bCs w:val="0"/>
+                <w:sz w:val="24"/>
+                <w:szCs w:val="24"/>
+              </w:rPr>
+              <w:t>处理</w:t>
+            </w:r>
+            <w:r>
+              <w:rPr>
+                <w:rFonts w:hint="eastAsia"/>
+                <w:b w:val="0"/>
+                <w:bCs w:val="0"/>
+                <w:sz w:val="24"/>
+                <w:szCs w:val="24"/>
+              </w:rPr>
+              <w:t>。</w:t>
+            </w:r>
+          </w:p>
+          <w:p>
+            <w:pPr>
+              <w:pStyle w:val="a0"/>
+              <w:ind w:left="852" w:firstLineChars="0" w:firstLine="0"/>
+              <w:rPr>
+                <w:b w:val="0"/>
+                <w:bCs w:val="0"/>
+                <w:sz w:val="24"/>
+                <w:szCs w:val="24"/>
+              </w:rPr>
+            </w:pPr>
+          </w:p>
+          <w:p>
+            <w:pPr>
+              <w:pStyle w:val="a0"/>
+              <w:numPr>
+                <w:ilvl w:val="0"/>
+                <w:numId w:val="32"/>
+              </w:numPr>
+              <w:ind w:firstLineChars="0"/>
+              <w:rPr>
+                <w:sz w:val="24"/>
+                <w:szCs w:val="24"/>
+              </w:rPr>
+            </w:pPr>
+            <w:r>
+              <w:rPr>
+                <w:szCs w:val="24"/>
+              </w:rPr>
+              <w:t>Flask-Login</w:t>
+            </w:r>
+          </w:p>
+          <w:p>
+            <w:pPr>
+              <w:pStyle w:val="a0"/>
+              <w:ind w:left="852" w:firstLineChars="0" w:firstLine="0"/>
+              <w:rPr>
+                <w:rFonts w:hint="eastAsia"/>
+                <w:b w:val="0"/>
+                <w:bCs w:val="0"/>
+                <w:sz w:val="24"/>
+                <w:szCs w:val="24"/>
+              </w:rPr>
+            </w:pPr>
+            <w:r>
+              <w:rPr>
+                <w:b w:val="0"/>
+                <w:bCs w:val="0"/>
+                <w:sz w:val="24"/>
+                <w:szCs w:val="24"/>
+              </w:rPr>
+              <w:t>Flask-Login为Flask提供了用户会话管理。它能够处理如登陆、登出、持久记住用户会话等常见任务。</w:t>
+            </w:r>
+            <w:r>
+              <w:rPr>
+                <w:rFonts w:hint="eastAsia"/>
+                <w:b w:val="0"/>
+                <w:bCs w:val="0"/>
+                <w:sz w:val="24"/>
+                <w:szCs w:val="24"/>
+              </w:rPr>
+              <w:t>此处用于处理用户登录</w:t>
+            </w:r>
+            <w:r>
+              <w:rPr>
+                <w:rFonts w:hint="eastAsia"/>
+                <w:b w:val="0"/>
+                <w:bCs w:val="0"/>
+                <w:sz w:val="24"/>
+                <w:szCs w:val="24"/>
+              </w:rPr>
+              <w:t>。</w:t>
+            </w:r>
+          </w:p>
+          <w:p>
+            <w:pPr>
+              <w:pStyle w:val="a0"/>
+              <w:ind w:left="852" w:firstLineChars="0" w:firstLine="0"/>
+              <w:rPr>
+                <w:sz w:val="24"/>
+                <w:szCs w:val="24"/>
+              </w:rPr>
+            </w:pPr>
+          </w:p>
+          <w:p>
+            <w:pPr>
+              <w:pStyle w:val="a0"/>
+              <w:numPr>
+                <w:ilvl w:val="0"/>
+                <w:numId w:val="32"/>
+              </w:numPr>
+              <w:ind w:firstLineChars="0"/>
+              <w:rPr>
+                <w:sz w:val="24"/>
+                <w:szCs w:val="24"/>
+              </w:rPr>
+            </w:pPr>
+            <w:r>
+              <w:rPr>
+                <w:szCs w:val="24"/>
+              </w:rPr>
+              <w:t>Flask-Mail</w:t>
+            </w:r>
+          </w:p>
+          <w:p>
+            <w:pPr>
+              <w:pStyle w:val="a0"/>
+              <w:ind w:left="852" w:firstLineChars="0" w:firstLine="0"/>
+              <w:rPr>
+                <w:b w:val="0"/>
+                <w:bCs w:val="0"/>
+                <w:sz w:val="24"/>
+                <w:szCs w:val="24"/>
+              </w:rPr>
+            </w:pPr>
+            <w:r>
+              <w:rPr>
+                <w:b w:val="0"/>
+                <w:bCs w:val="0"/>
+                <w:sz w:val="24"/>
+                <w:szCs w:val="24"/>
+              </w:rPr>
+              <w:t>Flask-Mail为Flask集成了简单的SMTP邮件服务。使用它，可以方便的通过视图和脚本向用户、管理员发送邮件。</w:t>
+            </w:r>
+            <w:r>
+              <w:rPr>
+                <w:rFonts w:hint="eastAsia"/>
+                <w:b w:val="0"/>
+                <w:bCs w:val="0"/>
+                <w:sz w:val="24"/>
+                <w:szCs w:val="24"/>
+              </w:rPr>
+              <w:t>此处用于</w:t>
+            </w:r>
+            <w:r>
+              <w:rPr>
+                <w:rFonts w:hint="eastAsia"/>
+                <w:b w:val="0"/>
+                <w:bCs w:val="0"/>
+                <w:sz w:val="24"/>
+                <w:szCs w:val="24"/>
+              </w:rPr>
+              <w:t>发送用户重置密码的邮件</w:t>
+            </w:r>
+            <w:r>
+              <w:rPr>
+                <w:rFonts w:hint="eastAsia"/>
+                <w:b w:val="0"/>
+                <w:bCs w:val="0"/>
+                <w:sz w:val="24"/>
+                <w:szCs w:val="24"/>
+              </w:rPr>
+              <w:t>。</w:t>
+            </w:r>
+          </w:p>
+          <w:p>
+            <w:pPr>
+              <w:pStyle w:val="a0"/>
+              <w:ind w:left="852" w:firstLineChars="0" w:firstLine="0"/>
+              <w:rPr>
+                <w:b w:val="0"/>
+                <w:bCs w:val="0"/>
+                <w:sz w:val="24"/>
+                <w:szCs w:val="24"/>
+              </w:rPr>
+            </w:pPr>
+          </w:p>
+          <w:p>
+            <w:pPr>
+              <w:pStyle w:val="a0"/>
+              <w:numPr>
+                <w:ilvl w:val="0"/>
+                <w:numId w:val="32"/>
+              </w:numPr>
+              <w:ind w:firstLineChars="0"/>
+              <w:rPr>
+                <w:sz w:val="24"/>
+                <w:szCs w:val="24"/>
+              </w:rPr>
+            </w:pPr>
+            <w:r>
+              <w:rPr>
+                <w:rFonts w:hint="eastAsia"/>
+                <w:szCs w:val="24"/>
+              </w:rPr>
+              <w:t>文件上传</w:t>
+            </w:r>
+          </w:p>
+          <w:p>
+            <w:pPr>
+              <w:pStyle w:val="a0"/>
+              <w:ind w:left="852" w:firstLineChars="0" w:firstLine="0"/>
+              <w:rPr>
+                <w:rFonts w:hint="eastAsia"/>
+                <w:b w:val="0"/>
+                <w:bCs w:val="0"/>
+                <w:sz w:val="24"/>
+                <w:szCs w:val="24"/>
+              </w:rPr>
+            </w:pPr>
+            <w:r>
+              <w:rPr>
+                <w:rFonts w:hint="eastAsia"/>
+                <w:b w:val="0"/>
+                <w:bCs w:val="0"/>
+                <w:sz w:val="24"/>
+                <w:szCs w:val="24"/>
+              </w:rPr>
+              <w:t>此外还实现了文件上传功能，用于用户更换头像。</w:t>
+            </w:r>
+          </w:p>
+          <w:p>
+            <w:pPr>
+              <w:ind w:firstLineChars="0" w:firstLine="562"/>
+              <w:rPr>
+                <w:rFonts w:hint="eastAsia"/>
+                <w:sz w:val="24"/>
+                <w:szCs w:val="24"/>
+              </w:rPr>
+            </w:pPr>
+          </w:p>
+          <w:p>
+            <w:pPr>
+              <w:ind w:firstLineChars="0"/>
+              <w:rPr>
+                <w:b w:val="0"/>
+                <w:bCs w:val="0"/>
+                <w:sz w:val="32"/>
+                <w:szCs w:val="32"/>
+              </w:rPr>
+            </w:pPr>
+          </w:p>
+          <w:p>
+            <w:pPr>
+              <w:ind w:firstLineChars="0"/>
+              <w:rPr>
+                <w:b w:val="0"/>
+                <w:bCs w:val="0"/>
+                <w:sz w:val="32"/>
+                <w:szCs w:val="32"/>
+              </w:rPr>
+            </w:pPr>
+          </w:p>
+          <w:p>
+            <w:pPr>
+              <w:ind w:firstLineChars="0" w:firstLine="0"/>
+              <w:rPr>
+                <w:rFonts w:hint="eastAsia"/>
+                <w:b w:val="0"/>
+                <w:bCs w:val="0"/>
+                <w:sz w:val="32"/>
+                <w:szCs w:val="32"/>
+              </w:rPr>
+            </w:pPr>
+          </w:p>
+          <w:p>
+            <w:pPr>
+              <w:ind w:firstLineChars="0"/>
+              <w:rPr>
+                <w:b w:val="0"/>
+                <w:bCs w:val="0"/>
+                <w:szCs w:val="28"/>
+              </w:rPr>
+            </w:pPr>
+            <w:proofErr w:type="gramStart"/>
+            <w:r>
+              <w:rPr>
+                <w:rFonts w:hint="eastAsia"/>
+                <w:szCs w:val="28"/>
+              </w:rPr>
+              <w:t>微博客</w:t>
+            </w:r>
+            <w:r>
+              <w:rPr>
+                <w:rFonts w:hint="eastAsia"/>
+                <w:szCs w:val="28"/>
+              </w:rPr>
+              <w:t>系统</w:t>
+            </w:r>
+            <w:proofErr w:type="gramEnd"/>
+            <w:r>
+              <w:rPr>
+                <w:rFonts w:hint="eastAsia"/>
+                <w:szCs w:val="28"/>
+              </w:rPr>
+              <w:t>图片</w:t>
+            </w:r>
+            <w:r>
+              <w:rPr>
+                <w:rFonts w:hint="eastAsia"/>
+                <w:szCs w:val="28"/>
+              </w:rPr>
+              <w:t>：</w:t>
+            </w:r>
+          </w:p>
+          <w:p>
+            <w:pPr>
+              <w:ind w:firstLineChars="0" w:firstLine="0"/>
+              <w:rPr>
+                <w:rFonts w:hint="eastAsia"/>
+                <w:b w:val="0"/>
+                <w:bCs w:val="0"/>
+                <w:sz w:val="24"/>
+                <w:szCs w:val="24"/>
+              </w:rPr>
+            </w:pPr>
+          </w:p>
+          <w:p>
+            <w:pPr>
+              <w:ind w:firstLineChars="0"/>
+              <w:rPr>
+                <w:b w:val="0"/>
+                <w:bCs w:val="0"/>
+                <w:sz w:val="24"/>
+                <w:szCs w:val="24"/>
+              </w:rPr>
+            </w:pPr>
+            <w:r>
+              <w:rPr>
+                <w:sz w:val="24"/>
+                <w:szCs w:val="24"/>
+              </w:rPr>
+              <w:t>1. 登录页面</w:t>
+            </w:r>
+          </w:p>
+          <w:p>
+            <w:pPr>
+              <w:ind w:firstLineChars="0"/>
+              <w:rPr>
+                <w:rFonts w:hint="eastAsia"/>
+                <w:b w:val="0"/>
+                <w:bCs w:val="0"/>
+                <w:sz w:val="24"/>
+                <w:szCs w:val="24"/>
+              </w:rPr>
+            </w:pPr>
+            <w:r>
+              <w:rPr>
+                <w:noProof/>
+              </w:rPr>
+              <w:drawing>
+                <wp:anchor distT="0" distB="0" distL="114300" distR="114300" simplePos="0" relativeHeight="251659264" behindDoc="0" locked="0" layoutInCell="1" allowOverlap="1" wp14:anchorId="1E088988" wp14:editId="142532A5">
+                  <wp:simplePos x="0" y="0"/>
+                  <wp:positionH relativeFrom="column">
+                    <wp:posOffset>-65405</wp:posOffset>
+                  </wp:positionH>
+                  <wp:positionV relativeFrom="paragraph">
+                    <wp:posOffset>573405</wp:posOffset>
+                  </wp:positionV>
+                  <wp:extent cx="5274310" cy="2469515"/>
+                  <wp:effectExtent l="0" t="0" r="2540" b="6985"/>
+                  <wp:wrapSquare wrapText="bothSides"/>
+                  <wp:docPr id="4" name="图片 4"/>
+                  <wp:cNvGraphicFramePr>
+                    <a:graphicFrameLocks xmlns:a="http://schemas.openxmlformats.org/drawingml/2006/main" noChangeAspect="1"/>
+                  </wp:cNvGraphicFramePr>
+                  <a:graphic xmlns:a="http://schemas.openxmlformats.org/drawingml/2006/main">
+                    <a:graphicData uri="http://schemas.openxmlformats.org/drawingml/2006/picture">
+                      <pic:pic xmlns:pic="http://schemas.openxmlformats.org/drawingml/2006/picture">
+                        <pic:nvPicPr>
+                          <pic:cNvPr id="0" name="Picture 4"/>
+                          <pic:cNvPicPr>
+                            <a:picLocks noChangeAspect="1" noChangeArrowheads="1"/>
+                          </pic:cNvPicPr>
+                        </pic:nvPicPr>
+                        <pic:blipFill>
+                          <a:blip r:embed="rId8" cstate="print">
+                            <a:extLst>
+                              <a:ext uri="{28A0092B-C50C-407E-A947-70E740481C1C}">
+                                <a14:useLocalDpi xmlns:a14="http://schemas.microsoft.com/office/drawing/2010/main" val="0"/>
+                              </a:ext>
+                            </a:extLst>
+                          </a:blip>
+                          <a:srcRect/>
+                          <a:stretch>
+                            <a:fillRect/>
+                          </a:stretch>
+                        </pic:blipFill>
+                        <pic:spPr bwMode="auto">
+                          <a:xfrm>
+                            <a:off x="0" y="0"/>
+                            <a:ext cx="5274310" cy="2469515"/>
+                          </a:xfrm>
+                          <a:prstGeom prst="rect">
+                            <a:avLst/>
+                          </a:prstGeom>
+                          <a:noFill/>
+                          <a:ln>
+                            <a:noFill/>
+                          </a:ln>
+                        </pic:spPr>
+                      </pic:pic>
+                    </a:graphicData>
+                  </a:graphic>
+                  <wp14:sizeRelH relativeFrom="page">
+                    <wp14:pctWidth>0</wp14:pctWidth>
+                  </wp14:sizeRelH>
+                  <wp14:sizeRelV relativeFrom="page">
+                    <wp14:pctHeight>0</wp14:pctHeight>
+                  </wp14:sizeRelV>
+                </wp:anchor>
+              </w:drawing>
+            </w:r>
+            <w:r>
+              <w:rPr>
+                <w:rFonts w:hint="eastAsia"/>
+                <w:b w:val="0"/>
+                <w:bCs w:val="0"/>
+                <w:sz w:val="24"/>
+                <w:szCs w:val="24"/>
+              </w:rPr>
+              <w:t>进入系统后，首先进入登录页面，新用户可点击右上角的</w:t>
+            </w:r>
+            <w:r>
+              <w:rPr>
+                <w:b w:val="0"/>
+                <w:bCs w:val="0"/>
+                <w:sz w:val="24"/>
+                <w:szCs w:val="24"/>
+              </w:rPr>
+              <w:t xml:space="preserve"> Register 按钮进行注册。</w:t>
+            </w:r>
+          </w:p>
+          <w:p>
+            <w:pPr>
+              <w:ind w:firstLineChars="0" w:firstLine="0"/>
+              <w:rPr>
+                <w:rFonts w:hint="eastAsia"/>
+                <w:b w:val="0"/>
+                <w:bCs w:val="0"/>
+                <w:sz w:val="24"/>
+                <w:szCs w:val="24"/>
+              </w:rPr>
+            </w:pPr>
+          </w:p>
+          <w:p>
+            <w:pPr>
+              <w:ind w:firstLineChars="300" w:firstLine="720"/>
+              <w:rPr>
+                <w:b w:val="0"/>
+                <w:bCs w:val="0"/>
+                <w:sz w:val="24"/>
+                <w:szCs w:val="24"/>
+              </w:rPr>
+            </w:pPr>
+          </w:p>
+          <w:p>
+            <w:pPr>
+              <w:ind w:firstLineChars="300" w:firstLine="723"/>
+              <w:rPr>
+                <w:b w:val="0"/>
+                <w:bCs w:val="0"/>
+                <w:sz w:val="24"/>
+                <w:szCs w:val="24"/>
+              </w:rPr>
+            </w:pPr>
+            <w:r>
+              <w:rPr>
+                <w:sz w:val="24"/>
+                <w:szCs w:val="24"/>
+              </w:rPr>
+              <w:t>2. 注册页面</w:t>
+            </w:r>
+          </w:p>
+          <w:p>
+            <w:pPr>
+              <w:ind w:firstLineChars="300" w:firstLine="720"/>
+              <w:rPr>
+                <w:rFonts w:hint="eastAsia"/>
+                <w:b w:val="0"/>
+                <w:bCs w:val="0"/>
+                <w:sz w:val="24"/>
+                <w:szCs w:val="24"/>
+              </w:rPr>
+            </w:pPr>
+            <w:r>
+              <w:rPr>
+                <w:rFonts w:hint="eastAsia"/>
+                <w:b w:val="0"/>
+                <w:bCs w:val="0"/>
+                <w:sz w:val="24"/>
+                <w:szCs w:val="24"/>
+              </w:rPr>
+              <w:t>进入注册页面后，用户需填写必要的信息进行账号注册。</w:t>
+            </w:r>
+          </w:p>
+          <w:p>
+            <w:pPr>
+              <w:ind w:firstLineChars="0" w:firstLine="562"/>
+              <w:rPr>
+                <w:b w:val="0"/>
+                <w:bCs w:val="0"/>
+                <w:sz w:val="24"/>
+                <w:szCs w:val="24"/>
+              </w:rPr>
+            </w:pPr>
+            <w:r>
+              <w:rPr>
+                <w:noProof/>
+              </w:rPr>
+              <w:drawing>
+                <wp:anchor distT="0" distB="0" distL="114300" distR="114300" simplePos="0" relativeHeight="251665408" behindDoc="0" locked="0" layoutInCell="1" allowOverlap="1" wp14:anchorId="7D255CCD" wp14:editId="1D6623B4">
+                  <wp:simplePos x="0" y="0"/>
+                  <wp:positionH relativeFrom="column">
+                    <wp:posOffset>-65405</wp:posOffset>
+                  </wp:positionH>
+                  <wp:positionV relativeFrom="paragraph">
+                    <wp:posOffset>240665</wp:posOffset>
+                  </wp:positionV>
+                  <wp:extent cx="5274310" cy="2469515"/>
+                  <wp:effectExtent l="0" t="0" r="2540" b="6985"/>
+                  <wp:wrapSquare wrapText="bothSides"/>
+                  <wp:docPr id="5" name="图片 5"/>
+                  <wp:cNvGraphicFramePr>
+                    <a:graphicFrameLocks xmlns:a="http://schemas.openxmlformats.org/drawingml/2006/main" noChangeAspect="1"/>
+                  </wp:cNvGraphicFramePr>
+                  <a:graphic xmlns:a="http://schemas.openxmlformats.org/drawingml/2006/main">
+                    <a:graphicData uri="http://schemas.openxmlformats.org/drawingml/2006/picture">
+                      <pic:pic xmlns:pic="http://schemas.openxmlformats.org/drawingml/2006/picture">
+                        <pic:nvPicPr>
+                          <pic:cNvPr id="0" name="Picture 5"/>
+                          <pic:cNvPicPr>
+                            <a:picLocks noChangeAspect="1" noChangeArrowheads="1"/>
+                          </pic:cNvPicPr>
+                        </pic:nvPicPr>
+                        <pic:blipFill>
+                          <a:blip r:embed="rId9" cstate="print">
+                            <a:extLst>
+                              <a:ext uri="{28A0092B-C50C-407E-A947-70E740481C1C}">
+                                <a14:useLocalDpi xmlns:a14="http://schemas.microsoft.com/office/drawing/2010/main" val="0"/>
+                              </a:ext>
+                            </a:extLst>
+                          </a:blip>
+                          <a:srcRect/>
+                          <a:stretch>
+                            <a:fillRect/>
+                          </a:stretch>
+                        </pic:blipFill>
+                        <pic:spPr bwMode="auto">
+                          <a:xfrm>
+                            <a:off x="0" y="0"/>
+                            <a:ext cx="5274310" cy="2469515"/>
+                          </a:xfrm>
+                          <a:prstGeom prst="rect">
+                            <a:avLst/>
+                          </a:prstGeom>
+                          <a:noFill/>
+                          <a:ln>
+                            <a:noFill/>
+                          </a:ln>
+                        </pic:spPr>
+                      </pic:pic>
+                    </a:graphicData>
+                  </a:graphic>
+                  <wp14:sizeRelH relativeFrom="page">
+                    <wp14:pctWidth>0</wp14:pctWidth>
+                  </wp14:sizeRelH>
+                  <wp14:sizeRelV relativeFrom="page">
+                    <wp14:pctHeight>0</wp14:pctHeight>
+                  </wp14:sizeRelV>
+                </wp:anchor>
+              </w:drawing>
+            </w:r>
+          </w:p>
+          <w:p>
+            <w:pPr>
+              <w:ind w:firstLineChars="0" w:firstLine="562"/>
+              <w:rPr>
+                <w:b w:val="0"/>
+                <w:bCs w:val="0"/>
+                <w:sz w:val="24"/>
+                <w:szCs w:val="24"/>
+              </w:rPr>
+            </w:pPr>
+          </w:p>
+          <w:p>
+            <w:pPr>
+              <w:ind w:firstLineChars="0" w:firstLine="562"/>
+              <w:rPr>
+                <w:b w:val="0"/>
+                <w:bCs w:val="0"/>
+                <w:sz w:val="24"/>
+                <w:szCs w:val="24"/>
+              </w:rPr>
+            </w:pPr>
+          </w:p>
+          <w:p>
+            <w:pPr>
+              <w:ind w:firstLineChars="0" w:firstLine="562"/>
+              <w:rPr>
+                <w:b w:val="0"/>
+                <w:bCs w:val="0"/>
+                <w:sz w:val="24"/>
+                <w:szCs w:val="24"/>
+              </w:rPr>
+            </w:pPr>
+          </w:p>
+          <w:p>
+            <w:pPr>
+              <w:ind w:firstLineChars="0" w:firstLine="562"/>
+              <w:rPr>
+                <w:b w:val="0"/>
+                <w:bCs w:val="0"/>
+                <w:sz w:val="24"/>
+                <w:szCs w:val="24"/>
+              </w:rPr>
+            </w:pPr>
+          </w:p>
+          <w:p>
+            <w:pPr>
+              <w:ind w:firstLineChars="0" w:firstLine="0"/>
+              <w:rPr>
+                <w:rFonts w:hint="eastAsia"/>
+                <w:b w:val="0"/>
+                <w:bCs w:val="0"/>
+                <w:sz w:val="24"/>
+                <w:szCs w:val="24"/>
+              </w:rPr>
+            </w:pPr>
+          </w:p>
+          <w:p>
+            <w:pPr>
+              <w:ind w:firstLineChars="0" w:firstLine="562"/>
+              <w:rPr>
+                <w:b w:val="0"/>
+                <w:bCs w:val="0"/>
+                <w:sz w:val="24"/>
+                <w:szCs w:val="24"/>
+              </w:rPr>
+            </w:pPr>
+            <w:r>
+              <w:rPr>
+                <w:sz w:val="24"/>
+                <w:szCs w:val="24"/>
+              </w:rPr>
+              <w:t>3. 找回密码页面</w:t>
+            </w:r>
+          </w:p>
+          <w:p>
+            <w:pPr>
+              <w:ind w:firstLineChars="0" w:firstLine="562"/>
+              <w:rPr>
+                <w:rFonts w:hint="eastAsia"/>
+                <w:b w:val="0"/>
+                <w:bCs w:val="0"/>
+                <w:sz w:val="24"/>
+                <w:szCs w:val="24"/>
+              </w:rPr>
+            </w:pPr>
+            <w:r>
+              <w:rPr>
+                <w:noProof/>
+              </w:rPr>
+              <w:drawing>
+                <wp:anchor distT="0" distB="0" distL="114300" distR="114300" simplePos="0" relativeHeight="251663360" behindDoc="0" locked="0" layoutInCell="1" allowOverlap="1" wp14:anchorId="2CE9BDC4" wp14:editId="43C6A7BD">
+                  <wp:simplePos x="0" y="0"/>
+                  <wp:positionH relativeFrom="column">
+                    <wp:posOffset>-65405</wp:posOffset>
+                  </wp:positionH>
+                  <wp:positionV relativeFrom="paragraph">
+                    <wp:posOffset>851535</wp:posOffset>
+                  </wp:positionV>
+                  <wp:extent cx="5274310" cy="2469515"/>
+                  <wp:effectExtent l="0" t="0" r="2540" b="6985"/>
+                  <wp:wrapSquare wrapText="bothSides"/>
+                  <wp:docPr id="6" name="图片 6"/>
+                  <wp:cNvGraphicFramePr>
+                    <a:graphicFrameLocks xmlns:a="http://schemas.openxmlformats.org/drawingml/2006/main" noChangeAspect="1"/>
+                  </wp:cNvGraphicFramePr>
+                  <a:graphic xmlns:a="http://schemas.openxmlformats.org/drawingml/2006/main">
+                    <a:graphicData uri="http://schemas.openxmlformats.org/drawingml/2006/picture">
+                      <pic:pic xmlns:pic="http://schemas.openxmlformats.org/drawingml/2006/picture">
+                        <pic:nvPicPr>
+                          <pic:cNvPr id="0" name="Picture 6"/>
+                          <pic:cNvPicPr>
+                            <a:picLocks noChangeAspect="1" noChangeArrowheads="1"/>
+                          </pic:cNvPicPr>
+                        </pic:nvPicPr>
+                        <pic:blipFill>
+                          <a:blip r:embed="rId10" cstate="print">
+                            <a:extLst>
+                              <a:ext uri="{28A0092B-C50C-407E-A947-70E740481C1C}">
+                                <a14:useLocalDpi xmlns:a14="http://schemas.microsoft.com/office/drawing/2010/main" val="0"/>
+                              </a:ext>
+                            </a:extLst>
+                          </a:blip>
+                          <a:srcRect/>
+                          <a:stretch>
+                            <a:fillRect/>
+                          </a:stretch>
+                        </pic:blipFill>
+                        <pic:spPr bwMode="auto">
+                          <a:xfrm>
+                            <a:off x="0" y="0"/>
+                            <a:ext cx="5274310" cy="2469515"/>
+                          </a:xfrm>
+                          <a:prstGeom prst="rect">
+                            <a:avLst/>
+                          </a:prstGeom>
+                          <a:noFill/>
+                          <a:ln>
+                            <a:noFill/>
+                          </a:ln>
+                        </pic:spPr>
+                      </pic:pic>
+                    </a:graphicData>
+                  </a:graphic>
+                  <wp14:sizeRelH relativeFrom="page">
+                    <wp14:pctWidth>0</wp14:pctWidth>
+                  </wp14:sizeRelH>
+                  <wp14:sizeRelV relativeFrom="page">
+                    <wp14:pctHeight>0</wp14:pctHeight>
+                  </wp14:sizeRelV>
+                </wp:anchor>
+              </w:drawing>
+            </w:r>
+            <w:r>
+              <w:rPr>
+                <w:rFonts w:hint="eastAsia"/>
+                <w:b w:val="0"/>
+                <w:bCs w:val="0"/>
+                <w:sz w:val="24"/>
+                <w:szCs w:val="24"/>
+              </w:rPr>
+              <w:t>若忘记密码，可点击登录页面下方的</w:t>
+            </w:r>
+            <w:r>
+              <w:rPr>
+                <w:b w:val="0"/>
+                <w:bCs w:val="0"/>
+                <w:sz w:val="24"/>
+                <w:szCs w:val="24"/>
+              </w:rPr>
+              <w:t xml:space="preserve"> Click here to reset your password. 链接，进入找回密码页面，并输入注册时所填电子邮箱地址，系统会发送一封找回密码的邮件至所填邮箱。</w:t>
+            </w:r>
+          </w:p>
+          <w:p>
+            <w:pPr>
+              <w:ind w:firstLineChars="0" w:firstLine="0"/>
+              <w:rPr>
+                <w:rFonts w:hint="eastAsia"/>
+                <w:sz w:val="24"/>
+                <w:szCs w:val="24"/>
+              </w:rPr>
+            </w:pPr>
+          </w:p>
+          <w:p>
+            <w:pPr>
+              <w:pStyle w:val="a0"/>
+              <w:ind w:left="852" w:firstLineChars="0" w:firstLine="0"/>
+              <w:rPr>
+                <w:sz w:val="24"/>
+                <w:szCs w:val="24"/>
+              </w:rPr>
+            </w:pPr>
+          </w:p>
+          <w:p>
+            <w:pPr>
+              <w:pStyle w:val="a0"/>
+              <w:ind w:left="852" w:firstLineChars="0" w:firstLine="0"/>
+              <w:rPr>
+                <w:b w:val="0"/>
+                <w:bCs w:val="0"/>
+                <w:sz w:val="24"/>
+                <w:szCs w:val="24"/>
+              </w:rPr>
+            </w:pPr>
+            <w:r>
+              <w:rPr>
+                <w:sz w:val="24"/>
+                <w:szCs w:val="24"/>
+              </w:rPr>
+              <w:t>4. 找回密码邮件</w:t>
+            </w:r>
+          </w:p>
+          <w:p>
+            <w:pPr>
+              <w:pStyle w:val="a0"/>
+              <w:ind w:left="852" w:firstLineChars="0" w:firstLine="0"/>
+              <w:rPr>
+                <w:rFonts w:hint="eastAsia"/>
+                <w:b w:val="0"/>
+                <w:bCs w:val="0"/>
+                <w:sz w:val="24"/>
+                <w:szCs w:val="24"/>
+              </w:rPr>
+            </w:pPr>
+            <w:r>
+              <w:rPr>
+                <w:rFonts w:hint="eastAsia"/>
+                <w:b w:val="0"/>
+                <w:bCs w:val="0"/>
+                <w:sz w:val="24"/>
+                <w:szCs w:val="24"/>
+              </w:rPr>
+              <w:t>收到找回密码的邮件后，打开邮件，邮件内容会出现两个链接，点击其中一个链接即可进入重设密码页面。</w:t>
+            </w:r>
+          </w:p>
+          <w:p>
+            <w:pPr>
+              <w:pStyle w:val="a0"/>
+              <w:ind w:left="852" w:firstLineChars="0" w:firstLine="0"/>
+              <w:rPr>
+                <w:sz w:val="24"/>
+                <w:szCs w:val="24"/>
+              </w:rPr>
+            </w:pPr>
+          </w:p>
+          <w:p>
+            <w:pPr>
+              <w:pStyle w:val="a0"/>
+              <w:ind w:left="852" w:firstLineChars="0" w:firstLine="0"/>
+              <w:rPr>
+                <w:sz w:val="24"/>
+                <w:szCs w:val="24"/>
+              </w:rPr>
+            </w:pPr>
+            <w:r>
+              <w:rPr>
+                <w:noProof/>
+              </w:rPr>
+              <w:drawing>
+                <wp:anchor distT="0" distB="0" distL="114300" distR="114300" simplePos="0" relativeHeight="251677696" behindDoc="0" locked="0" layoutInCell="1" allowOverlap="1" wp14:anchorId="0A987E44" wp14:editId="07E6EF0E">
+                  <wp:simplePos x="0" y="0"/>
+                  <wp:positionH relativeFrom="column">
+                    <wp:posOffset>0</wp:posOffset>
+                  </wp:positionH>
+                  <wp:positionV relativeFrom="paragraph">
+                    <wp:posOffset>0</wp:posOffset>
+                  </wp:positionV>
+                  <wp:extent cx="5274310" cy="1945005"/>
+                  <wp:effectExtent l="0" t="0" r="2540" b="0"/>
+                  <wp:wrapSquare wrapText="bothSides"/>
+                  <wp:docPr id="12" name="图片 12"/>
+                  <wp:cNvGraphicFramePr>
+                    <a:graphicFrameLocks xmlns:a="http://schemas.openxmlformats.org/drawingml/2006/main" noChangeAspect="1"/>
+                  </wp:cNvGraphicFramePr>
+                  <a:graphic xmlns:a="http://schemas.openxmlformats.org/drawingml/2006/main">
+                    <a:graphicData uri="http://schemas.openxmlformats.org/drawingml/2006/picture">
+                      <pic:pic xmlns:pic="http://schemas.openxmlformats.org/drawingml/2006/picture">
+                        <pic:nvPicPr>
+                          <pic:cNvPr id="0" name="Picture 12"/>
+                          <pic:cNvPicPr>
+                            <a:picLocks noChangeAspect="1" noChangeArrowheads="1"/>
+                          </pic:cNvPicPr>
+                        </pic:nvPicPr>
+                        <pic:blipFill>
+                          <a:blip r:embed="rId11" cstate="print">
+                            <a:extLst>
+                              <a:ext uri="{28A0092B-C50C-407E-A947-70E740481C1C}">
+                                <a14:useLocalDpi xmlns:a14="http://schemas.microsoft.com/office/drawing/2010/main" val="0"/>
+                              </a:ext>
+                            </a:extLst>
+                          </a:blip>
+                          <a:srcRect/>
+                          <a:stretch>
+                            <a:fillRect/>
+                          </a:stretch>
+                        </pic:blipFill>
+                        <pic:spPr bwMode="auto">
+                          <a:xfrm>
+                            <a:off x="0" y="0"/>
+                            <a:ext cx="5274310" cy="1945005"/>
+                          </a:xfrm>
+                          <a:prstGeom prst="rect">
+                            <a:avLst/>
+                          </a:prstGeom>
+                          <a:noFill/>
+                          <a:ln>
+                            <a:noFill/>
+                          </a:ln>
+                        </pic:spPr>
+                      </pic:pic>
+                    </a:graphicData>
+                  </a:graphic>
+                  <wp14:sizeRelH relativeFrom="page">
+                    <wp14:pctWidth>0</wp14:pctWidth>
+                  </wp14:sizeRelH>
+                  <wp14:sizeRelV relativeFrom="page">
+                    <wp14:pctHeight>0</wp14:pctHeight>
+                  </wp14:sizeRelV>
+                </wp:anchor>
+              </w:drawing>
+            </w:r>
+          </w:p>
+          <w:p>
+            <w:pPr>
+              <w:pStyle w:val="a0"/>
+              <w:ind w:left="852" w:firstLineChars="0" w:firstLine="0"/>
+              <w:rPr>
+                <w:sz w:val="24"/>
+                <w:szCs w:val="24"/>
+              </w:rPr>
+            </w:pPr>
+          </w:p>
+          <w:p>
+            <w:pPr>
+              <w:pStyle w:val="a0"/>
+              <w:ind w:left="852" w:firstLineChars="0" w:firstLine="0"/>
+              <w:rPr>
+                <w:sz w:val="24"/>
+                <w:szCs w:val="24"/>
+              </w:rPr>
+            </w:pPr>
+          </w:p>
+          <w:p>
+            <w:pPr>
+              <w:pStyle w:val="a0"/>
+              <w:ind w:left="852" w:firstLineChars="0" w:firstLine="0"/>
+              <w:rPr>
+                <w:sz w:val="24"/>
+                <w:szCs w:val="24"/>
+              </w:rPr>
+            </w:pPr>
+          </w:p>
+          <w:p>
+            <w:pPr>
+              <w:pStyle w:val="a0"/>
+              <w:ind w:left="852" w:firstLineChars="0" w:firstLine="0"/>
+              <w:rPr>
+                <w:sz w:val="24"/>
+                <w:szCs w:val="24"/>
+              </w:rPr>
+            </w:pPr>
+          </w:p>
+          <w:p>
+            <w:pPr>
+              <w:ind w:firstLineChars="0" w:firstLine="0"/>
+              <w:rPr>
+                <w:rFonts w:hint="eastAsia"/>
+                <w:b w:val="0"/>
+                <w:bCs w:val="0"/>
+                <w:sz w:val="24"/>
+                <w:szCs w:val="24"/>
+              </w:rPr>
+            </w:pPr>
+          </w:p>
+          <w:p>
+            <w:pPr>
+              <w:ind w:firstLineChars="0" w:firstLine="0"/>
+              <w:rPr>
+                <w:rFonts w:hint="eastAsia"/>
+                <w:sz w:val="24"/>
+                <w:szCs w:val="24"/>
+              </w:rPr>
+            </w:pPr>
+          </w:p>
+          <w:p>
+            <w:pPr>
+              <w:ind w:firstLineChars="300" w:firstLine="723"/>
+              <w:rPr>
+                <w:b w:val="0"/>
+                <w:bCs w:val="0"/>
+                <w:sz w:val="24"/>
+                <w:szCs w:val="24"/>
+              </w:rPr>
+            </w:pPr>
+            <w:r>
+              <w:rPr>
+                <w:rFonts w:hint="eastAsia"/>
+                <w:sz w:val="24"/>
+                <w:szCs w:val="24"/>
+              </w:rPr>
+              <w:t>5</w:t>
+            </w:r>
+            <w:r>
+              <w:rPr>
+                <w:rFonts w:hint="eastAsia"/>
+                <w:sz w:val="24"/>
+                <w:szCs w:val="24"/>
+              </w:rPr>
+              <w:t>.</w:t>
+            </w:r>
+            <w:r>
+              <w:rPr>
+                <w:sz w:val="24"/>
+                <w:szCs w:val="24"/>
+              </w:rPr>
+              <w:t xml:space="preserve"> 重设密码页面</w:t>
+            </w:r>
+          </w:p>
+          <w:p>
+            <w:pPr>
+              <w:ind w:firstLineChars="300" w:firstLine="720"/>
+              <w:rPr>
+                <w:rFonts w:hint="eastAsia"/>
+                <w:b w:val="0"/>
+                <w:bCs w:val="0"/>
+                <w:sz w:val="24"/>
+                <w:szCs w:val="24"/>
+              </w:rPr>
+            </w:pPr>
+            <w:r>
+              <w:rPr>
+                <w:rFonts w:hint="eastAsia"/>
+                <w:b w:val="0"/>
+                <w:bCs w:val="0"/>
+                <w:sz w:val="24"/>
+                <w:szCs w:val="24"/>
+              </w:rPr>
+              <w:t>进入重设密码页面后，输入密码即可重设。</w:t>
+            </w:r>
+          </w:p>
+          <w:p>
+            <w:pPr>
+              <w:pStyle w:val="a0"/>
+              <w:ind w:left="852" w:firstLineChars="0" w:firstLine="0"/>
+              <w:rPr>
+                <w:b w:val="0"/>
+                <w:bCs w:val="0"/>
+                <w:noProof/>
+              </w:rPr>
+            </w:pPr>
+            <w:r>
+              <w:rPr>
+                <w:noProof/>
+              </w:rPr>
+              <w:drawing>
+                <wp:anchor distT="0" distB="0" distL="114300" distR="114300" simplePos="0" relativeHeight="251667456" behindDoc="0" locked="0" layoutInCell="1" allowOverlap="1" wp14:anchorId="35178DA9" wp14:editId="53BA86E9">
+                  <wp:simplePos x="0" y="0"/>
+                  <wp:positionH relativeFrom="column">
+                    <wp:posOffset>-65405</wp:posOffset>
+                  </wp:positionH>
+                  <wp:positionV relativeFrom="paragraph">
+                    <wp:posOffset>281940</wp:posOffset>
+                  </wp:positionV>
+                  <wp:extent cx="5274310" cy="2469515"/>
+                  <wp:effectExtent l="0" t="0" r="2540" b="6985"/>
+                  <wp:wrapSquare wrapText="bothSides"/>
+                  <wp:docPr id="7" name="图片 7"/>
+                  <wp:cNvGraphicFramePr>
+                    <a:graphicFrameLocks xmlns:a="http://schemas.openxmlformats.org/drawingml/2006/main" noChangeAspect="1"/>
+                  </wp:cNvGraphicFramePr>
+                  <a:graphic xmlns:a="http://schemas.openxmlformats.org/drawingml/2006/main">
+                    <a:graphicData uri="http://schemas.openxmlformats.org/drawingml/2006/picture">
+                      <pic:pic xmlns:pic="http://schemas.openxmlformats.org/drawingml/2006/picture">
+                        <pic:nvPicPr>
+                          <pic:cNvPr id="0" name="Picture 7"/>
+                          <pic:cNvPicPr>
+                            <a:picLocks noChangeAspect="1" noChangeArrowheads="1"/>
+                          </pic:cNvPicPr>
+                        </pic:nvPicPr>
+                        <pic:blipFill>
+                          <a:blip r:embed="rId12" cstate="print">
+                            <a:extLst>
+                              <a:ext uri="{28A0092B-C50C-407E-A947-70E740481C1C}">
+                                <a14:useLocalDpi xmlns:a14="http://schemas.microsoft.com/office/drawing/2010/main" val="0"/>
+                              </a:ext>
+                            </a:extLst>
+                          </a:blip>
+                          <a:srcRect/>
+                          <a:stretch>
+                            <a:fillRect/>
+                          </a:stretch>
+                        </pic:blipFill>
+                        <pic:spPr bwMode="auto">
+                          <a:xfrm>
+                            <a:off x="0" y="0"/>
+                            <a:ext cx="5274310" cy="2469515"/>
+                          </a:xfrm>
+                          <a:prstGeom prst="rect">
+                            <a:avLst/>
+                          </a:prstGeom>
+                          <a:noFill/>
+                          <a:ln>
+                            <a:noFill/>
+                          </a:ln>
+                        </pic:spPr>
+                      </pic:pic>
+                    </a:graphicData>
+                  </a:graphic>
+                  <wp14:sizeRelH relativeFrom="page">
+                    <wp14:pctWidth>0</wp14:pctWidth>
+                  </wp14:sizeRelH>
+                  <wp14:sizeRelV relativeFrom="page">
+                    <wp14:pctHeight>0</wp14:pctHeight>
+                  </wp14:sizeRelV>
+                </wp:anchor>
+              </w:drawing>
+            </w:r>
+          </w:p>
+          <w:p>
+            <w:pPr>
+              <w:ind w:firstLineChars="0" w:firstLine="0"/>
+              <w:rPr>
+                <w:rFonts w:hint="eastAsia"/>
+                <w:sz w:val="24"/>
+                <w:szCs w:val="24"/>
+              </w:rPr>
+            </w:pPr>
+          </w:p>
+          <w:p>
+            <w:pPr>
+              <w:pStyle w:val="a0"/>
+              <w:ind w:left="852" w:firstLineChars="0" w:firstLine="0"/>
+              <w:rPr>
+                <w:sz w:val="24"/>
+                <w:szCs w:val="24"/>
+              </w:rPr>
+            </w:pPr>
+          </w:p>
+          <w:p>
+            <w:pPr>
+              <w:pStyle w:val="a0"/>
+              <w:ind w:left="852" w:firstLineChars="0" w:firstLine="0"/>
+              <w:rPr>
+                <w:b w:val="0"/>
+                <w:bCs w:val="0"/>
+                <w:sz w:val="24"/>
+                <w:szCs w:val="24"/>
+              </w:rPr>
+            </w:pPr>
+            <w:r>
+              <w:rPr>
+                <w:sz w:val="24"/>
+                <w:szCs w:val="24"/>
+              </w:rPr>
+              <w:t>6. 系统主页面</w:t>
+            </w:r>
+          </w:p>
+          <w:p>
+            <w:pPr>
+              <w:pStyle w:val="a0"/>
+              <w:ind w:left="852" w:firstLineChars="0" w:firstLine="0"/>
+              <w:rPr>
+                <w:rFonts w:hint="eastAsia"/>
+                <w:b w:val="0"/>
+                <w:bCs w:val="0"/>
+                <w:sz w:val="24"/>
+                <w:szCs w:val="24"/>
+              </w:rPr>
+            </w:pPr>
+            <w:r>
+              <w:rPr>
+                <w:noProof/>
+              </w:rPr>
+              <w:drawing>
+                <wp:anchor distT="0" distB="0" distL="114300" distR="114300" simplePos="0" relativeHeight="251669504" behindDoc="0" locked="0" layoutInCell="1" allowOverlap="1" wp14:anchorId="767FAC74" wp14:editId="2661DF68">
+                  <wp:simplePos x="0" y="0"/>
+                  <wp:positionH relativeFrom="column">
+                    <wp:posOffset>-65405</wp:posOffset>
+                  </wp:positionH>
+                  <wp:positionV relativeFrom="paragraph">
+                    <wp:posOffset>775335</wp:posOffset>
+                  </wp:positionV>
+                  <wp:extent cx="5274310" cy="2469515"/>
+                  <wp:effectExtent l="0" t="0" r="2540" b="6985"/>
+                  <wp:wrapSquare wrapText="bothSides"/>
+                  <wp:docPr id="8" name="图片 8"/>
+                  <wp:cNvGraphicFramePr>
+                    <a:graphicFrameLocks xmlns:a="http://schemas.openxmlformats.org/drawingml/2006/main" noChangeAspect="1"/>
+                  </wp:cNvGraphicFramePr>
+                  <a:graphic xmlns:a="http://schemas.openxmlformats.org/drawingml/2006/main">
+                    <a:graphicData uri="http://schemas.openxmlformats.org/drawingml/2006/picture">
+                      <pic:pic xmlns:pic="http://schemas.openxmlformats.org/drawingml/2006/picture">
+                        <pic:nvPicPr>
+                          <pic:cNvPr id="0" name="Picture 8"/>
+                          <pic:cNvPicPr>
+                            <a:picLocks noChangeAspect="1" noChangeArrowheads="1"/>
+                          </pic:cNvPicPr>
+                        </pic:nvPicPr>
+                        <pic:blipFill>
+                          <a:blip r:embed="rId13" cstate="print">
+                            <a:extLst>
+                              <a:ext uri="{28A0092B-C50C-407E-A947-70E740481C1C}">
+                                <a14:useLocalDpi xmlns:a14="http://schemas.microsoft.com/office/drawing/2010/main" val="0"/>
+                              </a:ext>
+                            </a:extLst>
+                          </a:blip>
+                          <a:srcRect/>
+                          <a:stretch>
+                            <a:fillRect/>
+                          </a:stretch>
+                        </pic:blipFill>
+                        <pic:spPr bwMode="auto">
+                          <a:xfrm>
+                            <a:off x="0" y="0"/>
+                            <a:ext cx="5274310" cy="2469515"/>
+                          </a:xfrm>
+                          <a:prstGeom prst="rect">
+                            <a:avLst/>
+                          </a:prstGeom>
+                          <a:noFill/>
+                          <a:ln>
+                            <a:noFill/>
+                          </a:ln>
+                        </pic:spPr>
+                      </pic:pic>
+                    </a:graphicData>
+                  </a:graphic>
+                  <wp14:sizeRelH relativeFrom="page">
+                    <wp14:pctWidth>0</wp14:pctWidth>
+                  </wp14:sizeRelH>
+                  <wp14:sizeRelV relativeFrom="page">
+                    <wp14:pctHeight>0</wp14:pctHeight>
+                  </wp14:sizeRelV>
+                </wp:anchor>
+              </w:drawing>
+            </w:r>
+            <w:r>
+              <w:rPr>
+                <w:rFonts w:hint="eastAsia"/>
+                <w:b w:val="0"/>
+                <w:bCs w:val="0"/>
+                <w:sz w:val="24"/>
+                <w:szCs w:val="24"/>
+              </w:rPr>
+              <w:t>登录成功后进入系统主页面，用户可以发布动态，页面下方可以看到其他用户发布的最新动态。页面右方是用户的个人信息，包括头像、昵称、关注人数和粉丝人数。</w:t>
+            </w:r>
+          </w:p>
+          <w:p>
+            <w:pPr>
+              <w:pStyle w:val="a0"/>
+              <w:ind w:left="852" w:firstLineChars="0" w:firstLine="0"/>
+              <w:rPr>
+                <w:b w:val="0"/>
+                <w:bCs w:val="0"/>
+                <w:sz w:val="24"/>
+                <w:szCs w:val="24"/>
+              </w:rPr>
+            </w:pPr>
+          </w:p>
+          <w:p>
+            <w:pPr>
+              <w:ind w:firstLineChars="0" w:firstLine="0"/>
+              <w:rPr>
+                <w:b w:val="0"/>
+                <w:bCs w:val="0"/>
+                <w:sz w:val="24"/>
+                <w:szCs w:val="24"/>
+              </w:rPr>
+            </w:pPr>
+          </w:p>
+          <w:p>
+            <w:pPr>
+              <w:ind w:firstLineChars="0" w:firstLine="0"/>
+              <w:rPr>
+                <w:rFonts w:hint="eastAsia"/>
+                <w:sz w:val="24"/>
+                <w:szCs w:val="24"/>
+              </w:rPr>
+            </w:pPr>
+          </w:p>
+          <w:p>
+            <w:pPr>
+              <w:ind w:firstLineChars="0" w:firstLine="562"/>
+              <w:rPr>
+                <w:b w:val="0"/>
+                <w:bCs w:val="0"/>
+                <w:sz w:val="24"/>
+                <w:szCs w:val="24"/>
+              </w:rPr>
+            </w:pPr>
+          </w:p>
+          <w:p>
+            <w:pPr>
+              <w:ind w:firstLineChars="0" w:firstLine="0"/>
+              <w:rPr>
+                <w:rFonts w:hint="eastAsia"/>
+                <w:b w:val="0"/>
+                <w:bCs w:val="0"/>
+                <w:sz w:val="24"/>
+                <w:szCs w:val="24"/>
+              </w:rPr>
+            </w:pPr>
+          </w:p>
+          <w:p>
+            <w:pPr>
+              <w:ind w:firstLineChars="0" w:firstLine="562"/>
+              <w:rPr>
+                <w:b w:val="0"/>
+                <w:bCs w:val="0"/>
+                <w:sz w:val="24"/>
+                <w:szCs w:val="24"/>
+              </w:rPr>
+            </w:pPr>
+          </w:p>
+          <w:p>
+            <w:pPr>
+              <w:ind w:firstLineChars="0"/>
+              <w:rPr>
+                <w:rFonts w:hint="eastAsia"/>
+                <w:sz w:val="24"/>
+                <w:szCs w:val="24"/>
+              </w:rPr>
+            </w:pPr>
+            <w:r>
+              <w:rPr>
+                <w:sz w:val="24"/>
+                <w:szCs w:val="24"/>
+              </w:rPr>
+              <w:t>7. 用户个人页面</w:t>
+            </w:r>
+          </w:p>
+          <w:p>
+            <w:pPr>
+              <w:ind w:firstLineChars="0" w:firstLine="562"/>
+              <w:rPr>
+                <w:rFonts w:hint="eastAsia"/>
+                <w:b w:val="0"/>
+                <w:bCs w:val="0"/>
+                <w:sz w:val="24"/>
+                <w:szCs w:val="24"/>
+              </w:rPr>
+            </w:pPr>
+            <w:r>
+              <w:rPr>
+                <w:noProof/>
+              </w:rPr>
+              <w:drawing>
+                <wp:anchor distT="0" distB="0" distL="114300" distR="114300" simplePos="0" relativeHeight="251671552" behindDoc="0" locked="0" layoutInCell="1" allowOverlap="1" wp14:anchorId="608D350A" wp14:editId="766E18BE">
+                  <wp:simplePos x="0" y="0"/>
+                  <wp:positionH relativeFrom="column">
+                    <wp:posOffset>-65405</wp:posOffset>
+                  </wp:positionH>
+                  <wp:positionV relativeFrom="paragraph">
+                    <wp:posOffset>567690</wp:posOffset>
+                  </wp:positionV>
+                  <wp:extent cx="5274310" cy="2469515"/>
+                  <wp:effectExtent l="0" t="0" r="2540" b="6985"/>
+                  <wp:wrapSquare wrapText="bothSides"/>
+                  <wp:docPr id="9" name="图片 9"/>
+                  <wp:cNvGraphicFramePr>
+                    <a:graphicFrameLocks xmlns:a="http://schemas.openxmlformats.org/drawingml/2006/main" noChangeAspect="1"/>
+                  </wp:cNvGraphicFramePr>
+                  <a:graphic xmlns:a="http://schemas.openxmlformats.org/drawingml/2006/main">
+                    <a:graphicData uri="http://schemas.openxmlformats.org/drawingml/2006/picture">
+                      <pic:pic xmlns:pic="http://schemas.openxmlformats.org/drawingml/2006/picture">
+                        <pic:nvPicPr>
+                          <pic:cNvPr id="0" name="Picture 9"/>
+                          <pic:cNvPicPr>
+                            <a:picLocks noChangeAspect="1" noChangeArrowheads="1"/>
+                          </pic:cNvPicPr>
+                        </pic:nvPicPr>
+                        <pic:blipFill>
+                          <a:blip r:embed="rId14" cstate="print">
+                            <a:extLst>
+                              <a:ext uri="{28A0092B-C50C-407E-A947-70E740481C1C}">
+                                <a14:useLocalDpi xmlns:a14="http://schemas.microsoft.com/office/drawing/2010/main" val="0"/>
+                              </a:ext>
+                            </a:extLst>
+                          </a:blip>
+                          <a:srcRect/>
+                          <a:stretch>
+                            <a:fillRect/>
+                          </a:stretch>
+                        </pic:blipFill>
+                        <pic:spPr bwMode="auto">
+                          <a:xfrm>
+                            <a:off x="0" y="0"/>
+                            <a:ext cx="5274310" cy="2469515"/>
+                          </a:xfrm>
+                          <a:prstGeom prst="rect">
+                            <a:avLst/>
+                          </a:prstGeom>
+                          <a:noFill/>
+                          <a:ln>
+                            <a:noFill/>
+                          </a:ln>
+                        </pic:spPr>
+                      </pic:pic>
+                    </a:graphicData>
+                  </a:graphic>
+                  <wp14:sizeRelH relativeFrom="page">
+                    <wp14:pctWidth>0</wp14:pctWidth>
+                  </wp14:sizeRelH>
+                  <wp14:sizeRelV relativeFrom="page">
+                    <wp14:pctHeight>0</wp14:pctHeight>
+                  </wp14:sizeRelV>
+                </wp:anchor>
+              </w:drawing>
+            </w:r>
+            <w:r>
+              <w:rPr>
+                <w:rFonts w:hint="eastAsia"/>
+                <w:b w:val="0"/>
+                <w:bCs w:val="0"/>
+                <w:sz w:val="24"/>
+                <w:szCs w:val="24"/>
+              </w:rPr>
+              <w:t>点击自己头像，进入用户个人页面，可以看到用户自己发布过的动态以及</w:t>
+            </w:r>
+            <w:r>
+              <w:rPr>
+                <w:b w:val="0"/>
+                <w:bCs w:val="0"/>
+                <w:sz w:val="24"/>
+                <w:szCs w:val="24"/>
+              </w:rPr>
+              <w:t xml:space="preserve"> Edit Profile 按钮，点击 Edit Profile 按钮即可进入修改头像页面。</w:t>
+            </w:r>
+          </w:p>
+          <w:p>
+            <w:pPr>
+              <w:pStyle w:val="a0"/>
+              <w:ind w:left="852" w:firstLineChars="0" w:firstLine="0"/>
+              <w:rPr>
+                <w:b w:val="0"/>
+                <w:bCs w:val="0"/>
+                <w:sz w:val="24"/>
+                <w:szCs w:val="24"/>
+              </w:rPr>
+            </w:pPr>
+          </w:p>
+          <w:p>
+            <w:pPr>
+              <w:pStyle w:val="a0"/>
+              <w:ind w:left="852" w:firstLineChars="0" w:firstLine="0"/>
+              <w:rPr>
+                <w:b w:val="0"/>
+                <w:bCs w:val="0"/>
+                <w:sz w:val="24"/>
+                <w:szCs w:val="24"/>
+              </w:rPr>
+            </w:pPr>
+          </w:p>
+          <w:p>
+            <w:pPr>
+              <w:pStyle w:val="a0"/>
+              <w:ind w:left="852" w:firstLineChars="0" w:firstLine="0"/>
+              <w:rPr>
+                <w:sz w:val="24"/>
+                <w:szCs w:val="24"/>
+              </w:rPr>
+            </w:pPr>
+          </w:p>
+          <w:p>
+            <w:pPr>
+              <w:pStyle w:val="a0"/>
+              <w:ind w:left="852" w:firstLineChars="0" w:firstLine="0"/>
+              <w:rPr>
+                <w:rFonts w:hint="eastAsia"/>
+                <w:sz w:val="24"/>
+                <w:szCs w:val="24"/>
+              </w:rPr>
+            </w:pPr>
+            <w:r>
+              <w:rPr>
+                <w:sz w:val="24"/>
+                <w:szCs w:val="24"/>
+              </w:rPr>
+              <w:t>8. 修改头像页面</w:t>
+            </w:r>
+          </w:p>
+          <w:p>
+            <w:pPr>
+              <w:pStyle w:val="a0"/>
+              <w:ind w:left="852" w:firstLineChars="0" w:firstLine="0"/>
+              <w:rPr>
+                <w:b w:val="0"/>
+                <w:bCs w:val="0"/>
+                <w:sz w:val="24"/>
+                <w:szCs w:val="24"/>
+              </w:rPr>
+            </w:pPr>
+            <w:r>
+              <w:rPr>
+                <w:noProof/>
+              </w:rPr>
+              <w:drawing>
+                <wp:anchor distT="0" distB="0" distL="114300" distR="114300" simplePos="0" relativeHeight="251673600" behindDoc="0" locked="0" layoutInCell="1" allowOverlap="1" wp14:anchorId="751AD2F2" wp14:editId="76D6C981">
+                  <wp:simplePos x="0" y="0"/>
+                  <wp:positionH relativeFrom="column">
+                    <wp:posOffset>-65405</wp:posOffset>
+                  </wp:positionH>
+                  <wp:positionV relativeFrom="paragraph">
+                    <wp:posOffset>613410</wp:posOffset>
+                  </wp:positionV>
+                  <wp:extent cx="5274310" cy="2469515"/>
+                  <wp:effectExtent l="0" t="0" r="2540" b="6985"/>
+                  <wp:wrapSquare wrapText="bothSides"/>
+                  <wp:docPr id="10" name="图片 10"/>
+                  <wp:cNvGraphicFramePr>
+                    <a:graphicFrameLocks xmlns:a="http://schemas.openxmlformats.org/drawingml/2006/main" noChangeAspect="1"/>
+                  </wp:cNvGraphicFramePr>
+                  <a:graphic xmlns:a="http://schemas.openxmlformats.org/drawingml/2006/main">
+                    <a:graphicData uri="http://schemas.openxmlformats.org/drawingml/2006/picture">
+                      <pic:pic xmlns:pic="http://schemas.openxmlformats.org/drawingml/2006/picture">
+                        <pic:nvPicPr>
+                          <pic:cNvPr id="0" name="Picture 10"/>
+                          <pic:cNvPicPr>
+                            <a:picLocks noChangeAspect="1" noChangeArrowheads="1"/>
+                          </pic:cNvPicPr>
+                        </pic:nvPicPr>
+                        <pic:blipFill>
+                          <a:blip r:embed="rId15" cstate="print">
+                            <a:extLst>
+                              <a:ext uri="{28A0092B-C50C-407E-A947-70E740481C1C}">
+                                <a14:useLocalDpi xmlns:a14="http://schemas.microsoft.com/office/drawing/2010/main" val="0"/>
+                              </a:ext>
+                            </a:extLst>
+                          </a:blip>
+                          <a:srcRect/>
+                          <a:stretch>
+                            <a:fillRect/>
+                          </a:stretch>
+                        </pic:blipFill>
+                        <pic:spPr bwMode="auto">
+                          <a:xfrm>
+                            <a:off x="0" y="0"/>
+                            <a:ext cx="5274310" cy="2469515"/>
+                          </a:xfrm>
+                          <a:prstGeom prst="rect">
+                            <a:avLst/>
+                          </a:prstGeom>
+                          <a:noFill/>
+                          <a:ln>
+                            <a:noFill/>
+                          </a:ln>
+                        </pic:spPr>
+                      </pic:pic>
+                    </a:graphicData>
+                  </a:graphic>
+                  <wp14:sizeRelH relativeFrom="page">
+                    <wp14:pctWidth>0</wp14:pctWidth>
+                  </wp14:sizeRelH>
+                  <wp14:sizeRelV relativeFrom="page">
+                    <wp14:pctHeight>0</wp14:pctHeight>
+                  </wp14:sizeRelV>
+                </wp:anchor>
+              </w:drawing>
+            </w:r>
+            <w:r>
+              <w:rPr>
+                <w:rFonts w:hint="eastAsia"/>
+                <w:b w:val="0"/>
+                <w:bCs w:val="0"/>
+                <w:sz w:val="24"/>
+                <w:szCs w:val="24"/>
+              </w:rPr>
+              <w:t>进入修改头像页面，用户可上</w:t>
+            </w:r>
+            <w:proofErr w:type="gramStart"/>
+            <w:r>
+              <w:rPr>
+                <w:rFonts w:hint="eastAsia"/>
+                <w:b w:val="0"/>
+                <w:bCs w:val="0"/>
+                <w:sz w:val="24"/>
+                <w:szCs w:val="24"/>
+              </w:rPr>
+              <w:t>传图片</w:t>
+            </w:r>
+            <w:proofErr w:type="gramEnd"/>
+            <w:r>
+              <w:rPr>
+                <w:rFonts w:hint="eastAsia"/>
+                <w:b w:val="0"/>
+                <w:bCs w:val="0"/>
+                <w:sz w:val="24"/>
+                <w:szCs w:val="24"/>
+              </w:rPr>
+              <w:t>格式的文件进行修改头像的操作。</w:t>
+            </w:r>
+          </w:p>
+          <w:p>
+            <w:pPr>
+              <w:ind w:firstLineChars="0" w:firstLine="562"/>
+              <w:rPr>
+                <w:rFonts w:hint="eastAsia"/>
+                <w:b w:val="0"/>
+                <w:bCs w:val="0"/>
+                <w:sz w:val="24"/>
+                <w:szCs w:val="24"/>
+              </w:rPr>
+            </w:pPr>
+          </w:p>
+          <w:p>
+            <w:pPr>
+              <w:pStyle w:val="a0"/>
+              <w:ind w:left="852" w:firstLineChars="0" w:firstLine="0"/>
+              <w:rPr>
+                <w:b w:val="0"/>
+                <w:bCs w:val="0"/>
+                <w:sz w:val="24"/>
+                <w:szCs w:val="24"/>
+              </w:rPr>
+            </w:pPr>
+          </w:p>
+          <w:p>
+            <w:pPr>
+              <w:ind w:firstLineChars="0" w:firstLine="562"/>
+              <w:rPr>
+                <w:b w:val="0"/>
+                <w:bCs w:val="0"/>
+                <w:sz w:val="24"/>
+                <w:szCs w:val="24"/>
+              </w:rPr>
+            </w:pPr>
+          </w:p>
+          <w:p>
+            <w:pPr>
+              <w:ind w:firstLineChars="0" w:firstLine="562"/>
+              <w:rPr>
+                <w:b w:val="0"/>
+                <w:bCs w:val="0"/>
+                <w:sz w:val="24"/>
+                <w:szCs w:val="24"/>
+              </w:rPr>
+            </w:pPr>
+          </w:p>
+          <w:p>
+            <w:pPr>
+              <w:ind w:firstLineChars="0" w:firstLine="562"/>
+              <w:rPr>
+                <w:b w:val="0"/>
+                <w:bCs w:val="0"/>
+                <w:sz w:val="24"/>
+                <w:szCs w:val="24"/>
+              </w:rPr>
+            </w:pPr>
+          </w:p>
+          <w:p>
+            <w:pPr>
+              <w:ind w:firstLineChars="0" w:firstLine="562"/>
+              <w:rPr>
+                <w:b w:val="0"/>
+                <w:bCs w:val="0"/>
+                <w:sz w:val="24"/>
+                <w:szCs w:val="24"/>
+              </w:rPr>
+            </w:pPr>
+          </w:p>
+          <w:p>
+            <w:pPr>
+              <w:ind w:firstLineChars="0" w:firstLine="562"/>
+              <w:rPr>
+                <w:b w:val="0"/>
+                <w:bCs w:val="0"/>
+                <w:sz w:val="24"/>
+                <w:szCs w:val="24"/>
+              </w:rPr>
+            </w:pPr>
+          </w:p>
+          <w:p>
+            <w:pPr>
+              <w:ind w:firstLineChars="0"/>
+              <w:rPr>
+                <w:rFonts w:hint="eastAsia"/>
+                <w:b w:val="0"/>
+                <w:bCs w:val="0"/>
+                <w:sz w:val="24"/>
+                <w:szCs w:val="24"/>
+              </w:rPr>
+            </w:pPr>
+          </w:p>
+          <w:p>
+            <w:pPr>
+              <w:ind w:firstLineChars="0" w:firstLine="562"/>
+              <w:rPr>
+                <w:b w:val="0"/>
+                <w:bCs w:val="0"/>
+                <w:sz w:val="24"/>
+                <w:szCs w:val="24"/>
+              </w:rPr>
+            </w:pPr>
+          </w:p>
+          <w:p>
+            <w:pPr>
+              <w:ind w:firstLineChars="0" w:firstLine="562"/>
+              <w:rPr>
+                <w:sz w:val="24"/>
+                <w:szCs w:val="24"/>
+              </w:rPr>
+            </w:pPr>
+            <w:r>
+              <w:rPr>
+                <w:sz w:val="24"/>
+                <w:szCs w:val="24"/>
+              </w:rPr>
+              <w:t>9. 其他用户页面</w:t>
+            </w:r>
+          </w:p>
+          <w:p>
+            <w:pPr>
+              <w:pStyle w:val="a0"/>
+              <w:ind w:left="852" w:firstLineChars="0" w:firstLine="0"/>
+              <w:rPr>
+                <w:b w:val="0"/>
+                <w:bCs w:val="0"/>
+                <w:sz w:val="24"/>
+                <w:szCs w:val="24"/>
+              </w:rPr>
+            </w:pPr>
+            <w:r>
+              <w:rPr>
+                <w:noProof/>
+              </w:rPr>
+              <w:drawing>
+                <wp:anchor distT="0" distB="0" distL="114300" distR="114300" simplePos="0" relativeHeight="251675648" behindDoc="0" locked="0" layoutInCell="1" allowOverlap="1" wp14:anchorId="6B67775E" wp14:editId="61C0B323">
+                  <wp:simplePos x="0" y="0"/>
+                  <wp:positionH relativeFrom="column">
+                    <wp:posOffset>-65405</wp:posOffset>
+                  </wp:positionH>
+                  <wp:positionV relativeFrom="paragraph">
+                    <wp:posOffset>600075</wp:posOffset>
+                  </wp:positionV>
+                  <wp:extent cx="5274310" cy="2466975"/>
+                  <wp:effectExtent l="0" t="0" r="2540" b="9525"/>
+                  <wp:wrapSquare wrapText="bothSides"/>
+                  <wp:docPr id="11" name="图片 11"/>
+                  <wp:cNvGraphicFramePr>
+                    <a:graphicFrameLocks xmlns:a="http://schemas.openxmlformats.org/drawingml/2006/main" noChangeAspect="1"/>
+                  </wp:cNvGraphicFramePr>
+                  <a:graphic xmlns:a="http://schemas.openxmlformats.org/drawingml/2006/main">
+                    <a:graphicData uri="http://schemas.openxmlformats.org/drawingml/2006/picture">
+                      <pic:pic xmlns:pic="http://schemas.openxmlformats.org/drawingml/2006/picture">
+                        <pic:nvPicPr>
+                          <pic:cNvPr id="0" name="Picture 11"/>
+                          <pic:cNvPicPr>
+                            <a:picLocks noChangeAspect="1" noChangeArrowheads="1"/>
+                          </pic:cNvPicPr>
+                        </pic:nvPicPr>
+                        <pic:blipFill>
+                          <a:blip r:embed="rId16" cstate="print">
+                            <a:extLst>
+                              <a:ext uri="{28A0092B-C50C-407E-A947-70E740481C1C}">
+                                <a14:useLocalDpi xmlns:a14="http://schemas.microsoft.com/office/drawing/2010/main" val="0"/>
+                              </a:ext>
+                            </a:extLst>
+                          </a:blip>
+                          <a:srcRect/>
+                          <a:stretch>
+                            <a:fillRect/>
+                          </a:stretch>
+                        </pic:blipFill>
+                        <pic:spPr bwMode="auto">
+                          <a:xfrm>
+                            <a:off x="0" y="0"/>
+                            <a:ext cx="5274310" cy="2466975"/>
+                          </a:xfrm>
+                          <a:prstGeom prst="rect">
+                            <a:avLst/>
+                          </a:prstGeom>
+                          <a:noFill/>
+                          <a:ln>
+                            <a:noFill/>
+                          </a:ln>
+                        </pic:spPr>
+                      </pic:pic>
+                    </a:graphicData>
+                  </a:graphic>
+                  <wp14:sizeRelH relativeFrom="page">
+                    <wp14:pctWidth>0</wp14:pctWidth>
+                  </wp14:sizeRelH>
+                  <wp14:sizeRelV relativeFrom="page">
+                    <wp14:pctHeight>0</wp14:pctHeight>
+                  </wp14:sizeRelV>
+                </wp:anchor>
+              </w:drawing>
+            </w:r>
+            <w:r>
+              <w:rPr>
+                <w:rFonts w:hint="eastAsia"/>
+                <w:b w:val="0"/>
+                <w:bCs w:val="0"/>
+                <w:sz w:val="24"/>
+                <w:szCs w:val="24"/>
+              </w:rPr>
+              <w:t>在系统主页面点击其他用户头像即可进入其他用户页面，在此可以看到其他用户发布过的动态，以及进行关注和取关操作。</w:t>
+            </w:r>
+          </w:p>
+          <w:p>
+            <w:pPr>
+              <w:pStyle w:val="a0"/>
+              <w:ind w:left="852" w:firstLineChars="0" w:firstLine="0"/>
+              <w:rPr>
+                <w:b w:val="0"/>
+                <w:bCs w:val="0"/>
+                <w:sz w:val="24"/>
+                <w:szCs w:val="24"/>
+              </w:rPr>
+            </w:pPr>
+          </w:p>
+          <w:p>
+            <w:pPr>
+              <w:pStyle w:val="a0"/>
+              <w:ind w:left="852" w:firstLineChars="0" w:firstLine="0"/>
+              <w:rPr>
+                <w:rFonts w:hint="eastAsia"/>
+                <w:sz w:val="24"/>
+                <w:szCs w:val="24"/>
+              </w:rPr>
+            </w:pPr>
+          </w:p>
+          <w:p>
+            <w:pPr>
+              <w:pStyle w:val="a0"/>
+              <w:ind w:left="852" w:firstLineChars="0" w:firstLine="0"/>
+              <w:rPr>
+                <w:sz w:val="24"/>
+                <w:szCs w:val="24"/>
+              </w:rPr>
+            </w:pPr>
+          </w:p>
+          <w:p>
+            <w:pPr>
+              <w:pStyle w:val="a0"/>
+              <w:ind w:left="852" w:firstLineChars="0" w:firstLine="0"/>
+              <w:rPr>
+                <w:sz w:val="24"/>
+                <w:szCs w:val="24"/>
+              </w:rPr>
+            </w:pPr>
+          </w:p>
+          <w:p>
+            <w:pPr>
+              <w:pStyle w:val="a0"/>
+              <w:ind w:left="852" w:firstLineChars="0" w:firstLine="0"/>
+              <w:rPr>
+                <w:sz w:val="24"/>
+                <w:szCs w:val="24"/>
+              </w:rPr>
+            </w:pPr>
+          </w:p>
+          <w:p>
+            <w:pPr>
+              <w:pStyle w:val="a0"/>
+              <w:ind w:left="852" w:firstLineChars="0" w:firstLine="0"/>
+              <w:rPr>
+                <w:sz w:val="24"/>
+                <w:szCs w:val="24"/>
+              </w:rPr>
+            </w:pPr>
+          </w:p>
+          <w:p>
+            <w:pPr>
+              <w:pStyle w:val="a0"/>
+              <w:ind w:left="852" w:firstLineChars="0" w:firstLine="0"/>
+              <w:rPr>
+                <w:rFonts w:hint="eastAsia"/>
+                <w:b w:val="0"/>
+                <w:bCs w:val="0"/>
+                <w:sz w:val="24"/>
+                <w:szCs w:val="24"/>
+              </w:rPr>
+            </w:pPr>
+          </w:p>
+          <w:p>
+            <w:pPr>
+              <w:pStyle w:val="a0"/>
+              <w:ind w:left="852" w:firstLineChars="0" w:firstLine="0"/>
+              <w:rPr>
+                <w:b w:val="0"/>
+                <w:bCs w:val="0"/>
+                <w:sz w:val="24"/>
+                <w:szCs w:val="24"/>
+              </w:rPr>
+            </w:pPr>
+          </w:p>
+          <w:p>
+            <w:pPr>
+              <w:pStyle w:val="a0"/>
+              <w:ind w:left="852" w:firstLineChars="0" w:firstLine="0"/>
+              <w:rPr>
+                <w:rFonts w:hint="eastAsia"/>
+                <w:sz w:val="24"/>
+                <w:szCs w:val="24"/>
+              </w:rPr>
+            </w:pPr>
+          </w:p>
+          <w:p>
+            <w:pPr>
+              <w:ind w:firstLineChars="0" w:firstLine="562"/>
+              <w:rPr>
+                <w:rFonts w:hint="eastAsia"/>
+                <w:sz w:val="24"/>
+              </w:rPr>
+            </w:pPr>
           </w:p>
         </w:tc>
       </w:tr>
       <w:tr>
         <w:trPr>
-          <w:trHeight w:val="970"/>
+          <w:trHeight w:val="2499"/>
         </w:trPr>
         <w:tc>
           <w:tcPr>
@@ -649,15 +3565,17 @@
             <w:pPr>
               <w:ind w:firstLineChars="0" w:firstLine="0"/>
               <w:rPr>
-                <w:sz w:val="24"/>
-              </w:rPr>
-            </w:pPr>
-            <w:r>
-              <w:rPr>
-                <w:rFonts w:hint="eastAsia"/>
-                <w:bCs w:val="0"/>
-                <w:sz w:val="24"/>
-              </w:rPr>
+                <w:bCs w:val="0"/>
+                <w:sz w:val="24"/>
+              </w:rPr>
+            </w:pPr>
+            <w:r>
+              <w:rPr>
+                <w:rFonts w:hint="eastAsia"/>
+                <w:bCs w:val="0"/>
+                <w:sz w:val="24"/>
+              </w:rPr>
+              <w:lastRenderedPageBreak/>
               <w:t>遇到问题</w:t>
             </w:r>
             <w:r>
@@ -667,6 +3585,117 @@
                 <w:sz w:val="24"/>
               </w:rPr>
               <w:t>：</w:t>
+            </w:r>
+          </w:p>
+          <w:p>
+            <w:pPr>
+              <w:ind w:firstLineChars="0" w:firstLine="0"/>
+              <w:rPr>
+                <w:b w:val="0"/>
+                <w:bCs w:val="0"/>
+                <w:sz w:val="24"/>
+              </w:rPr>
+            </w:pPr>
+            <w:r>
+              <w:rPr>
+                <w:rFonts w:hint="eastAsia"/>
+                <w:sz w:val="24"/>
+              </w:rPr>
+              <w:t>① 前</w:t>
+            </w:r>
+            <w:r>
+              <w:rPr>
+                <w:rFonts w:hint="eastAsia"/>
+                <w:sz w:val="24"/>
+              </w:rPr>
+              <w:t>端</w:t>
+            </w:r>
+            <w:r>
+              <w:rPr>
+                <w:rFonts w:hint="eastAsia"/>
+                <w:sz w:val="24"/>
+              </w:rPr>
+              <w:t>后</w:t>
+            </w:r>
+            <w:r>
+              <w:rPr>
+                <w:rFonts w:hint="eastAsia"/>
+                <w:sz w:val="24"/>
+              </w:rPr>
+              <w:t>台</w:t>
+            </w:r>
+            <w:r>
+              <w:rPr>
+                <w:rFonts w:hint="eastAsia"/>
+                <w:sz w:val="24"/>
+              </w:rPr>
+              <w:t>的基础</w:t>
+            </w:r>
+            <w:r>
+              <w:rPr>
+                <w:rFonts w:hint="eastAsia"/>
+                <w:sz w:val="24"/>
+              </w:rPr>
+              <w:t>知识</w:t>
+            </w:r>
+            <w:r>
+              <w:rPr>
+                <w:rFonts w:hint="eastAsia"/>
+                <w:sz w:val="24"/>
+              </w:rPr>
+              <w:t>薄弱。</w:t>
+            </w:r>
+          </w:p>
+          <w:p>
+            <w:pPr>
+              <w:ind w:firstLineChars="0" w:firstLine="0"/>
+              <w:rPr>
+                <w:rFonts w:hint="eastAsia"/>
+                <w:b w:val="0"/>
+                <w:bCs w:val="0"/>
+                <w:sz w:val="24"/>
+              </w:rPr>
+            </w:pPr>
+            <w:r>
+              <w:rPr>
+                <w:rFonts w:hint="eastAsia"/>
+                <w:sz w:val="24"/>
+              </w:rPr>
+              <w:t>②</w:t>
+            </w:r>
+            <w:r>
+              <w:rPr>
+                <w:sz w:val="24"/>
+              </w:rPr>
+              <w:t xml:space="preserve"> </w:t>
+            </w:r>
+            <w:r>
+              <w:rPr>
+                <w:rFonts w:hint="eastAsia"/>
+                <w:sz w:val="24"/>
+              </w:rPr>
+              <w:t>官方文档</w:t>
+            </w:r>
+            <w:r>
+              <w:rPr>
+                <w:rFonts w:hint="eastAsia"/>
+                <w:sz w:val="24"/>
+              </w:rPr>
+              <w:t>太多，</w:t>
+            </w:r>
+            <w:r>
+              <w:rPr>
+                <w:rFonts w:hint="eastAsia"/>
+                <w:sz w:val="24"/>
+              </w:rPr>
+              <w:t>一两天看不完，而任务</w:t>
+            </w:r>
+            <w:r>
+              <w:rPr>
+                <w:rFonts w:hint="eastAsia"/>
+                <w:sz w:val="24"/>
+              </w:rPr>
+              <w:t>时间紧迫。</w:t>
             </w:r>
           </w:p>
         </w:tc>
@@ -690,6 +3719,83 @@
                 <w:sz w:val="24"/>
               </w:rPr>
               <w:t>解决过程：</w:t>
+            </w:r>
+          </w:p>
+          <w:p>
+            <w:pPr>
+              <w:ind w:firstLineChars="0" w:firstLine="0"/>
+              <w:cnfStyle w:val="000000000000" w:firstRow="0" w:lastRow="0" w:firstColumn="0" w:lastColumn="0" w:oddVBand="0" w:evenVBand="0" w:oddHBand="0" w:evenHBand="0" w:firstRowFirstColumn="0" w:firstRowLastColumn="0" w:lastRowFirstColumn="0" w:lastRowLastColumn="0"/>
+              <w:rPr>
+                <w:b/>
+                <w:sz w:val="24"/>
+              </w:rPr>
+            </w:pPr>
+            <w:r>
+              <w:rPr>
+                <w:rFonts w:hint="eastAsia"/>
+                <w:b/>
+                <w:sz w:val="24"/>
+              </w:rPr>
+              <w:t>①</w:t>
+            </w:r>
+            <w:r>
+              <w:rPr>
+                <w:rFonts w:hint="eastAsia"/>
+                <w:b/>
+                <w:sz w:val="24"/>
+              </w:rPr>
+              <w:t xml:space="preserve"> </w:t>
+            </w:r>
+            <w:r>
+              <w:rPr>
+                <w:rFonts w:hint="eastAsia"/>
+                <w:b/>
+                <w:sz w:val="24"/>
+              </w:rPr>
+              <w:t>边学Flask边补前端后台的知识。</w:t>
+            </w:r>
+          </w:p>
+          <w:p>
+            <w:pPr>
+              <w:ind w:firstLineChars="0" w:firstLine="0"/>
+              <w:cnfStyle w:val="000000000000" w:firstRow="0" w:lastRow="0" w:firstColumn="0" w:lastColumn="0" w:oddVBand="0" w:evenVBand="0" w:oddHBand="0" w:evenHBand="0" w:firstRowFirstColumn="0" w:firstRowLastColumn="0" w:lastRowFirstColumn="0" w:lastRowLastColumn="0"/>
+              <w:rPr>
+                <w:rFonts w:hint="eastAsia"/>
+                <w:b/>
+                <w:sz w:val="24"/>
+              </w:rPr>
+            </w:pPr>
+            <w:r>
+              <w:rPr>
+                <w:rFonts w:hint="eastAsia"/>
+                <w:b/>
+                <w:sz w:val="24"/>
+              </w:rPr>
+              <w:t>②</w:t>
+            </w:r>
+            <w:r>
+              <w:rPr>
+                <w:rFonts w:hint="eastAsia"/>
+                <w:b/>
+                <w:sz w:val="24"/>
+              </w:rPr>
+              <w:t xml:space="preserve"> 配合教学视频学习</w:t>
+            </w:r>
+            <w:r>
+              <w:rPr>
+                <w:rFonts w:hint="eastAsia"/>
+                <w:b/>
+                <w:sz w:val="24"/>
+              </w:rPr>
+              <w:t>Web开发</w:t>
+            </w:r>
+            <w:r>
+              <w:rPr>
+                <w:rFonts w:hint="eastAsia"/>
+                <w:b/>
+                <w:sz w:val="24"/>
+              </w:rPr>
+              <w:t>。</w:t>
             </w:r>
           </w:p>
         </w:tc>
@@ -738,6 +3844,7 @@
                 <w:rFonts w:hint="eastAsia"/>
                 <w:sz w:val="24"/>
               </w:rPr>
+              <w:lastRenderedPageBreak/>
               <w:t>导师评价</w:t>
             </w:r>
           </w:p>
@@ -948,12 +4055,12 @@
       </w:pPr>
     </w:p>
     <w:sectPr>
-      <w:headerReference w:type="even" r:id="rId8"/>
-      <w:headerReference w:type="default" r:id="rId9"/>
-      <w:footerReference w:type="even" r:id="rId10"/>
-      <w:footerReference w:type="default" r:id="rId11"/>
-      <w:headerReference w:type="first" r:id="rId12"/>
-      <w:footerReference w:type="first" r:id="rId13"/>
+      <w:headerReference w:type="even" r:id="rId17"/>
+      <w:headerReference w:type="default" r:id="rId18"/>
+      <w:footerReference w:type="even" r:id="rId19"/>
+      <w:footerReference w:type="default" r:id="rId20"/>
+      <w:headerReference w:type="first" r:id="rId21"/>
+      <w:footerReference w:type="first" r:id="rId22"/>
       <w:pgSz w:w="11906" w:h="16838"/>
       <w:pgMar w:top="1440" w:right="1800" w:bottom="1440" w:left="1800" w:header="397" w:footer="992" w:gutter="0"/>
       <w:pgNumType w:start="1"/>
@@ -1912,8 +5019,8 @@
   <w:abstractNum w:abstractNumId="8" w15:restartNumberingAfterBreak="0">
     <w:nsid w:val="2F685E31"/>
     <w:multiLevelType w:val="hybridMultilevel"/>
-    <w:tmpl w:val="5808BB2A"/>
-    <w:lvl w:ilvl="0" w:tplc="D9843422">
+    <w:tmpl w:val="690685D8"/>
+    <w:lvl w:ilvl="0" w:tplc="3E464F34">
       <w:start w:val="1"/>
       <w:numFmt w:val="decimal"/>
       <w:lvlText w:val="%1."/>
@@ -1923,6 +5030,8 @@
       </w:pPr>
       <w:rPr>
         <w:rFonts w:hint="default"/>
+        <w:b/>
+        <w:bCs/>
       </w:rPr>
     </w:lvl>
     <w:lvl w:ilvl="1" w:tplc="04090019" w:tentative="1">
@@ -4066,6 +7175,7 @@
     <w:lsdException w:name="HTML Sample" w:semiHidden="1" w:unhideWhenUsed="1"/>
     <w:lsdException w:name="HTML Typewriter" w:semiHidden="1" w:unhideWhenUsed="1"/>
     <w:lsdException w:name="HTML Variable" w:semiHidden="1" w:unhideWhenUsed="1"/>
+    <w:lsdException w:name="Normal Table" w:semiHidden="1" w:unhideWhenUsed="1"/>
     <w:lsdException w:name="annotation subject" w:semiHidden="1" w:unhideWhenUsed="1"/>
     <w:lsdException w:name="No List" w:semiHidden="1" w:unhideWhenUsed="1"/>
     <w:lsdException w:name="Outline List 1" w:semiHidden="1" w:unhideWhenUsed="1"/>
@@ -4112,8 +7222,10 @@
     <w:lsdException w:name="Table Subtle 2" w:semiHidden="1" w:unhideWhenUsed="1"/>
     <w:lsdException w:name="Table Web 1" w:semiHidden="1" w:unhideWhenUsed="1"/>
     <w:lsdException w:name="Table Web 2" w:semiHidden="1" w:unhideWhenUsed="1"/>
+    <w:lsdException w:name="Table Web 3" w:semiHidden="1" w:unhideWhenUsed="1"/>
     <w:lsdException w:name="Balloon Text" w:semiHidden="1" w:unhideWhenUsed="1"/>
     <w:lsdException w:name="Table Grid" w:uiPriority="39"/>
+    <w:lsdException w:name="Table Theme" w:semiHidden="1" w:unhideWhenUsed="1"/>
     <w:lsdException w:name="Placeholder Text" w:semiHidden="1"/>
     <w:lsdException w:name="No Spacing" w:uiPriority="1" w:qFormat="1"/>
     <w:lsdException w:name="Light Shading" w:uiPriority="60"/>

</xml_diff>